<commit_message>
Best version of srs
</commit_message>
<xml_diff>
--- a/Project/RecipeGPT - SRS.docx
+++ b/Project/RecipeGPT - SRS.docx
@@ -12,12 +12,6 @@
         <w:gridCol w:w="4336"/>
       </w:tblGrid>
       <w:tr>
-        <w:tblPrEx>
-          <w:tblCellMar>
-            <w:top w:w="0" w:type="dxa"/>
-            <w:bottom w:w="0" w:type="dxa"/>
-          </w:tblCellMar>
-        </w:tblPrEx>
         <w:trPr>
           <w:cantSplit/>
           <w:trHeight w:val="660"/>
@@ -37,9 +31,9 @@
                 <w:smallCaps/>
               </w:rPr>
             </w:pPr>
-            <w:bookmarkStart w:id="0" w:name="software-requirements-specification-srs"/>
-            <w:bookmarkStart w:id="1" w:name="_Toc254468712"/>
-            <w:bookmarkStart w:id="2" w:name="_Toc211809500"/>
+            <w:bookmarkStart w:id="0" w:name="_Toc254468712"/>
+            <w:bookmarkStart w:id="1" w:name="_Toc211909966"/>
+            <w:bookmarkStart w:id="2" w:name="software-requirements-specification-srs"/>
             <w:r>
               <w:rPr>
                 <w:b/>
@@ -48,8 +42,8 @@
               </w:rPr>
               <w:t>Politehnica University of Bucharest</w:t>
             </w:r>
+            <w:bookmarkEnd w:id="0"/>
             <w:bookmarkEnd w:id="1"/>
-            <w:bookmarkEnd w:id="2"/>
           </w:p>
           <w:p>
             <w:pPr>
@@ -64,12 +58,6 @@
         </w:tc>
       </w:tr>
       <w:tr>
-        <w:tblPrEx>
-          <w:tblCellMar>
-            <w:top w:w="0" w:type="dxa"/>
-            <w:bottom w:w="0" w:type="dxa"/>
-          </w:tblCellMar>
-        </w:tblPrEx>
         <w:trPr>
           <w:cantSplit/>
           <w:trHeight w:val="2426"/>
@@ -144,7 +132,7 @@
               </w:rPr>
             </w:pPr>
             <w:bookmarkStart w:id="3" w:name="_Toc254468713"/>
-            <w:bookmarkStart w:id="4" w:name="_Toc211809501"/>
+            <w:bookmarkStart w:id="4" w:name="_Toc211909967"/>
             <w:r>
               <w:rPr>
                 <w:b/>
@@ -190,12 +178,6 @@
         </w:tc>
       </w:tr>
       <w:tr>
-        <w:tblPrEx>
-          <w:tblCellMar>
-            <w:top w:w="0" w:type="dxa"/>
-            <w:bottom w:w="0" w:type="dxa"/>
-          </w:tblCellMar>
-        </w:tblPrEx>
         <w:trPr>
           <w:cantSplit/>
           <w:trHeight w:val="2426"/>
@@ -395,7 +377,7 @@
           <w:szCs w:val="36"/>
         </w:rPr>
       </w:pPr>
-      <w:bookmarkStart w:id="5" w:name="_Toc211809502"/>
+      <w:bookmarkStart w:id="5" w:name="_Toc211909968"/>
       <w:r>
         <w:rPr>
           <w:b/>
@@ -686,6 +668,12 @@
     </w:p>
     <w:sdt>
       <w:sdtPr>
+        <w:rPr>
+          <w:rFonts w:asciiTheme="minorHAnsi" w:eastAsiaTheme="minorHAnsi" w:hAnsiTheme="minorHAnsi" w:cstheme="minorBidi"/>
+          <w:color w:val="auto"/>
+          <w:sz w:val="24"/>
+          <w:szCs w:val="24"/>
+        </w:rPr>
         <w:id w:val="231274220"/>
         <w:docPartObj>
           <w:docPartGallery w:val="Table of Contents"/>
@@ -694,13 +682,9 @@
       </w:sdtPr>
       <w:sdtEndPr>
         <w:rPr>
-          <w:rFonts w:asciiTheme="minorHAnsi" w:eastAsiaTheme="minorHAnsi" w:hAnsiTheme="minorHAnsi" w:cstheme="minorBidi"/>
           <w:b/>
           <w:bCs/>
           <w:noProof/>
-          <w:color w:val="auto"/>
-          <w:sz w:val="24"/>
-          <w:szCs w:val="24"/>
         </w:rPr>
       </w:sdtEndPr>
       <w:sdtContent>
@@ -737,7 +721,7 @@
           <w:r>
             <w:fldChar w:fldCharType="separate"/>
           </w:r>
-          <w:hyperlink w:anchor="_Toc211809500" w:history="1">
+          <w:hyperlink w:anchor="_Toc211909966" w:history="1">
             <w:r>
               <w:rPr>
                 <w:rStyle w:val="Hyperlink"/>
@@ -767,7 +751,7 @@
                 <w:noProof/>
                 <w:webHidden/>
               </w:rPr>
-              <w:instrText xml:space="preserve"> PAGEREF _Toc211809500 \h </w:instrText>
+              <w:instrText xml:space="preserve"> PAGEREF _Toc211909966 \h </w:instrText>
             </w:r>
             <w:r>
               <w:rPr>
@@ -811,7 +795,7 @@
               <w14:ligatures w14:val="standardContextual"/>
             </w:rPr>
           </w:pPr>
-          <w:hyperlink w:anchor="_Toc211809501" w:history="1">
+          <w:hyperlink w:anchor="_Toc211909967" w:history="1">
             <w:r>
               <w:rPr>
                 <w:rStyle w:val="Hyperlink"/>
@@ -841,7 +825,7 @@
                 <w:noProof/>
                 <w:webHidden/>
               </w:rPr>
-              <w:instrText xml:space="preserve"> PAGEREF _Toc211809501 \h </w:instrText>
+              <w:instrText xml:space="preserve"> PAGEREF _Toc211909967 \h </w:instrText>
             </w:r>
             <w:r>
               <w:rPr>
@@ -885,7 +869,7 @@
               <w14:ligatures w14:val="standardContextual"/>
             </w:rPr>
           </w:pPr>
-          <w:hyperlink w:anchor="_Toc211809502" w:history="1">
+          <w:hyperlink w:anchor="_Toc211909968" w:history="1">
             <w:r>
               <w:rPr>
                 <w:rStyle w:val="Hyperlink"/>
@@ -914,7 +898,7 @@
                 <w:noProof/>
                 <w:webHidden/>
               </w:rPr>
-              <w:instrText xml:space="preserve"> PAGEREF _Toc211809502 \h </w:instrText>
+              <w:instrText xml:space="preserve"> PAGEREF _Toc211909968 \h </w:instrText>
             </w:r>
             <w:r>
               <w:rPr>
@@ -958,7 +942,7 @@
               <w14:ligatures w14:val="standardContextual"/>
             </w:rPr>
           </w:pPr>
-          <w:hyperlink w:anchor="_Toc211809503" w:history="1">
+          <w:hyperlink w:anchor="_Toc211909969" w:history="1">
             <w:r>
               <w:rPr>
                 <w:rStyle w:val="Hyperlink"/>
@@ -987,7 +971,7 @@
                 <w:noProof/>
                 <w:webHidden/>
               </w:rPr>
-              <w:instrText xml:space="preserve"> PAGEREF _Toc211809503 \h </w:instrText>
+              <w:instrText xml:space="preserve"> PAGEREF _Toc211909969 \h </w:instrText>
             </w:r>
             <w:r>
               <w:rPr>
@@ -1031,7 +1015,7 @@
               <w14:ligatures w14:val="standardContextual"/>
             </w:rPr>
           </w:pPr>
-          <w:hyperlink w:anchor="_Toc211809504" w:history="1">
+          <w:hyperlink w:anchor="_Toc211909970" w:history="1">
             <w:r>
               <w:rPr>
                 <w:rStyle w:val="Hyperlink"/>
@@ -1058,7 +1042,7 @@
                 <w:noProof/>
                 <w:webHidden/>
               </w:rPr>
-              <w:instrText xml:space="preserve"> PAGEREF _Toc211809504 \h </w:instrText>
+              <w:instrText xml:space="preserve"> PAGEREF _Toc211909970 \h </w:instrText>
             </w:r>
             <w:r>
               <w:rPr>
@@ -1102,7 +1086,7 @@
               <w14:ligatures w14:val="standardContextual"/>
             </w:rPr>
           </w:pPr>
-          <w:hyperlink w:anchor="_Toc211809505" w:history="1">
+          <w:hyperlink w:anchor="_Toc211909971" w:history="1">
             <w:r>
               <w:rPr>
                 <w:rStyle w:val="Hyperlink"/>
@@ -1129,7 +1113,7 @@
                 <w:noProof/>
                 <w:webHidden/>
               </w:rPr>
-              <w:instrText xml:space="preserve"> PAGEREF _Toc211809505 \h </w:instrText>
+              <w:instrText xml:space="preserve"> PAGEREF _Toc211909971 \h </w:instrText>
             </w:r>
             <w:r>
               <w:rPr>
@@ -1173,7 +1157,7 @@
               <w14:ligatures w14:val="standardContextual"/>
             </w:rPr>
           </w:pPr>
-          <w:hyperlink w:anchor="_Toc211809506" w:history="1">
+          <w:hyperlink w:anchor="_Toc211909972" w:history="1">
             <w:r>
               <w:rPr>
                 <w:rStyle w:val="Hyperlink"/>
@@ -1200,7 +1184,7 @@
                 <w:noProof/>
                 <w:webHidden/>
               </w:rPr>
-              <w:instrText xml:space="preserve"> PAGEREF _Toc211809506 \h </w:instrText>
+              <w:instrText xml:space="preserve"> PAGEREF _Toc211909972 \h </w:instrText>
             </w:r>
             <w:r>
               <w:rPr>
@@ -1244,7 +1228,7 @@
               <w14:ligatures w14:val="standardContextual"/>
             </w:rPr>
           </w:pPr>
-          <w:hyperlink w:anchor="_Toc211809507" w:history="1">
+          <w:hyperlink w:anchor="_Toc211909973" w:history="1">
             <w:r>
               <w:rPr>
                 <w:rStyle w:val="Hyperlink"/>
@@ -1271,7 +1255,7 @@
                 <w:noProof/>
                 <w:webHidden/>
               </w:rPr>
-              <w:instrText xml:space="preserve"> PAGEREF _Toc211809507 \h </w:instrText>
+              <w:instrText xml:space="preserve"> PAGEREF _Toc211909973 \h </w:instrText>
             </w:r>
             <w:r>
               <w:rPr>
@@ -1291,7 +1275,7 @@
                 <w:noProof/>
                 <w:webHidden/>
               </w:rPr>
-              <w:t>5</w:t>
+              <w:t>6</w:t>
             </w:r>
             <w:r>
               <w:rPr>
@@ -1315,7 +1299,7 @@
               <w14:ligatures w14:val="standardContextual"/>
             </w:rPr>
           </w:pPr>
-          <w:hyperlink w:anchor="_Toc211809508" w:history="1">
+          <w:hyperlink w:anchor="_Toc211909974" w:history="1">
             <w:r>
               <w:rPr>
                 <w:rStyle w:val="Hyperlink"/>
@@ -1342,7 +1326,7 @@
                 <w:noProof/>
                 <w:webHidden/>
               </w:rPr>
-              <w:instrText xml:space="preserve"> PAGEREF _Toc211809508 \h </w:instrText>
+              <w:instrText xml:space="preserve"> PAGEREF _Toc211909974 \h </w:instrText>
             </w:r>
             <w:r>
               <w:rPr>
@@ -1386,7 +1370,7 @@
               <w14:ligatures w14:val="standardContextual"/>
             </w:rPr>
           </w:pPr>
-          <w:hyperlink w:anchor="_Toc211809509" w:history="1">
+          <w:hyperlink w:anchor="_Toc211909975" w:history="1">
             <w:r>
               <w:rPr>
                 <w:rStyle w:val="Hyperlink"/>
@@ -1413,7 +1397,7 @@
                 <w:noProof/>
                 <w:webHidden/>
               </w:rPr>
-              <w:instrText xml:space="preserve"> PAGEREF _Toc211809509 \h </w:instrText>
+              <w:instrText xml:space="preserve"> PAGEREF _Toc211909975 \h </w:instrText>
             </w:r>
             <w:r>
               <w:rPr>
@@ -1433,7 +1417,7 @@
                 <w:noProof/>
                 <w:webHidden/>
               </w:rPr>
-              <w:t>6</w:t>
+              <w:t>8</w:t>
             </w:r>
             <w:r>
               <w:rPr>
@@ -1457,7 +1441,7 @@
               <w14:ligatures w14:val="standardContextual"/>
             </w:rPr>
           </w:pPr>
-          <w:hyperlink w:anchor="_Toc211809510" w:history="1">
+          <w:hyperlink w:anchor="_Toc211909976" w:history="1">
             <w:r>
               <w:rPr>
                 <w:rStyle w:val="Hyperlink"/>
@@ -1484,7 +1468,7 @@
                 <w:noProof/>
                 <w:webHidden/>
               </w:rPr>
-              <w:instrText xml:space="preserve"> PAGEREF _Toc211809510 \h </w:instrText>
+              <w:instrText xml:space="preserve"> PAGEREF _Toc211909976 \h </w:instrText>
             </w:r>
             <w:r>
               <w:rPr>
@@ -1504,7 +1488,7 @@
                 <w:noProof/>
                 <w:webHidden/>
               </w:rPr>
-              <w:t>6</w:t>
+              <w:t>8</w:t>
             </w:r>
             <w:r>
               <w:rPr>
@@ -1528,7 +1512,7 @@
               <w14:ligatures w14:val="standardContextual"/>
             </w:rPr>
           </w:pPr>
-          <w:hyperlink w:anchor="_Toc211809511" w:history="1">
+          <w:hyperlink w:anchor="_Toc211909977" w:history="1">
             <w:r>
               <w:rPr>
                 <w:rStyle w:val="Hyperlink"/>
@@ -1555,7 +1539,7 @@
                 <w:noProof/>
                 <w:webHidden/>
               </w:rPr>
-              <w:instrText xml:space="preserve"> PAGEREF _Toc211809511 \h </w:instrText>
+              <w:instrText xml:space="preserve"> PAGEREF _Toc211909977 \h </w:instrText>
             </w:r>
             <w:r>
               <w:rPr>
@@ -1575,7 +1559,7 @@
                 <w:noProof/>
                 <w:webHidden/>
               </w:rPr>
-              <w:t>7</w:t>
+              <w:t>9</w:t>
             </w:r>
             <w:r>
               <w:rPr>
@@ -1599,7 +1583,7 @@
               <w14:ligatures w14:val="standardContextual"/>
             </w:rPr>
           </w:pPr>
-          <w:hyperlink w:anchor="_Toc211809512" w:history="1">
+          <w:hyperlink w:anchor="_Toc211909978" w:history="1">
             <w:r>
               <w:rPr>
                 <w:rStyle w:val="Hyperlink"/>
@@ -1626,7 +1610,7 @@
                 <w:noProof/>
                 <w:webHidden/>
               </w:rPr>
-              <w:instrText xml:space="preserve"> PAGEREF _Toc211809512 \h </w:instrText>
+              <w:instrText xml:space="preserve"> PAGEREF _Toc211909978 \h </w:instrText>
             </w:r>
             <w:r>
               <w:rPr>
@@ -1646,7 +1630,7 @@
                 <w:noProof/>
                 <w:webHidden/>
               </w:rPr>
-              <w:t>7</w:t>
+              <w:t>9</w:t>
             </w:r>
             <w:r>
               <w:rPr>
@@ -1670,7 +1654,7 @@
               <w14:ligatures w14:val="standardContextual"/>
             </w:rPr>
           </w:pPr>
-          <w:hyperlink w:anchor="_Toc211809513" w:history="1">
+          <w:hyperlink w:anchor="_Toc211909979" w:history="1">
             <w:r>
               <w:rPr>
                 <w:rStyle w:val="Hyperlink"/>
@@ -1697,7 +1681,7 @@
                 <w:noProof/>
                 <w:webHidden/>
               </w:rPr>
-              <w:instrText xml:space="preserve"> PAGEREF _Toc211809513 \h </w:instrText>
+              <w:instrText xml:space="preserve"> PAGEREF _Toc211909979 \h </w:instrText>
             </w:r>
             <w:r>
               <w:rPr>
@@ -1717,7 +1701,7 @@
                 <w:noProof/>
                 <w:webHidden/>
               </w:rPr>
-              <w:t>8</w:t>
+              <w:t>10</w:t>
             </w:r>
             <w:r>
               <w:rPr>
@@ -1741,7 +1725,7 @@
               <w14:ligatures w14:val="standardContextual"/>
             </w:rPr>
           </w:pPr>
-          <w:hyperlink w:anchor="_Toc211809514" w:history="1">
+          <w:hyperlink w:anchor="_Toc211909980" w:history="1">
             <w:r>
               <w:rPr>
                 <w:rStyle w:val="Hyperlink"/>
@@ -1768,7 +1752,7 @@
                 <w:noProof/>
                 <w:webHidden/>
               </w:rPr>
-              <w:instrText xml:space="preserve"> PAGEREF _Toc211809514 \h </w:instrText>
+              <w:instrText xml:space="preserve"> PAGEREF _Toc211909980 \h </w:instrText>
             </w:r>
             <w:r>
               <w:rPr>
@@ -1788,7 +1772,7 @@
                 <w:noProof/>
                 <w:webHidden/>
               </w:rPr>
-              <w:t>8</w:t>
+              <w:t>10</w:t>
             </w:r>
             <w:r>
               <w:rPr>
@@ -1812,7 +1796,7 @@
               <w14:ligatures w14:val="standardContextual"/>
             </w:rPr>
           </w:pPr>
-          <w:hyperlink w:anchor="_Toc211809515" w:history="1">
+          <w:hyperlink w:anchor="_Toc211909981" w:history="1">
             <w:r>
               <w:rPr>
                 <w:rStyle w:val="Hyperlink"/>
@@ -1839,7 +1823,7 @@
                 <w:noProof/>
                 <w:webHidden/>
               </w:rPr>
-              <w:instrText xml:space="preserve"> PAGEREF _Toc211809515 \h </w:instrText>
+              <w:instrText xml:space="preserve"> PAGEREF _Toc211909981 \h </w:instrText>
             </w:r>
             <w:r>
               <w:rPr>
@@ -1859,7 +1843,7 @@
                 <w:noProof/>
                 <w:webHidden/>
               </w:rPr>
-              <w:t>8</w:t>
+              <w:t>10</w:t>
             </w:r>
             <w:r>
               <w:rPr>
@@ -1883,7 +1867,7 @@
               <w14:ligatures w14:val="standardContextual"/>
             </w:rPr>
           </w:pPr>
-          <w:hyperlink w:anchor="_Toc211809516" w:history="1">
+          <w:hyperlink w:anchor="_Toc211909982" w:history="1">
             <w:r>
               <w:rPr>
                 <w:rStyle w:val="Hyperlink"/>
@@ -1910,7 +1894,7 @@
                 <w:noProof/>
                 <w:webHidden/>
               </w:rPr>
-              <w:instrText xml:space="preserve"> PAGEREF _Toc211809516 \h </w:instrText>
+              <w:instrText xml:space="preserve"> PAGEREF _Toc211909982 \h </w:instrText>
             </w:r>
             <w:r>
               <w:rPr>
@@ -1930,7 +1914,7 @@
                 <w:noProof/>
                 <w:webHidden/>
               </w:rPr>
-              <w:t>9</w:t>
+              <w:t>11</w:t>
             </w:r>
             <w:r>
               <w:rPr>
@@ -1954,7 +1938,7 @@
               <w14:ligatures w14:val="standardContextual"/>
             </w:rPr>
           </w:pPr>
-          <w:hyperlink w:anchor="_Toc211809517" w:history="1">
+          <w:hyperlink w:anchor="_Toc211909983" w:history="1">
             <w:r>
               <w:rPr>
                 <w:rStyle w:val="Hyperlink"/>
@@ -1981,7 +1965,7 @@
                 <w:noProof/>
                 <w:webHidden/>
               </w:rPr>
-              <w:instrText xml:space="preserve"> PAGEREF _Toc211809517 \h </w:instrText>
+              <w:instrText xml:space="preserve"> PAGEREF _Toc211909983 \h </w:instrText>
             </w:r>
             <w:r>
               <w:rPr>
@@ -2001,7 +1985,7 @@
                 <w:noProof/>
                 <w:webHidden/>
               </w:rPr>
-              <w:t>10</w:t>
+              <w:t>12</w:t>
             </w:r>
             <w:r>
               <w:rPr>
@@ -2025,7 +2009,7 @@
               <w14:ligatures w14:val="standardContextual"/>
             </w:rPr>
           </w:pPr>
-          <w:hyperlink w:anchor="_Toc211809518" w:history="1">
+          <w:hyperlink w:anchor="_Toc211909984" w:history="1">
             <w:r>
               <w:rPr>
                 <w:rStyle w:val="Hyperlink"/>
@@ -2052,7 +2036,7 @@
                 <w:noProof/>
                 <w:webHidden/>
               </w:rPr>
-              <w:instrText xml:space="preserve"> PAGEREF _Toc211809518 \h </w:instrText>
+              <w:instrText xml:space="preserve"> PAGEREF _Toc211909984 \h </w:instrText>
             </w:r>
             <w:r>
               <w:rPr>
@@ -2072,7 +2056,7 @@
                 <w:noProof/>
                 <w:webHidden/>
               </w:rPr>
-              <w:t>10</w:t>
+              <w:t>12</w:t>
             </w:r>
             <w:r>
               <w:rPr>
@@ -2096,7 +2080,7 @@
               <w14:ligatures w14:val="standardContextual"/>
             </w:rPr>
           </w:pPr>
-          <w:hyperlink w:anchor="_Toc211809519" w:history="1">
+          <w:hyperlink w:anchor="_Toc211909985" w:history="1">
             <w:r>
               <w:rPr>
                 <w:rStyle w:val="Hyperlink"/>
@@ -2123,7 +2107,7 @@
                 <w:noProof/>
                 <w:webHidden/>
               </w:rPr>
-              <w:instrText xml:space="preserve"> PAGEREF _Toc211809519 \h </w:instrText>
+              <w:instrText xml:space="preserve"> PAGEREF _Toc211909985 \h </w:instrText>
             </w:r>
             <w:r>
               <w:rPr>
@@ -2143,7 +2127,7 @@
                 <w:noProof/>
                 <w:webHidden/>
               </w:rPr>
-              <w:t>11</w:t>
+              <w:t>13</w:t>
             </w:r>
             <w:r>
               <w:rPr>
@@ -2167,7 +2151,7 @@
               <w14:ligatures w14:val="standardContextual"/>
             </w:rPr>
           </w:pPr>
-          <w:hyperlink w:anchor="_Toc211809520" w:history="1">
+          <w:hyperlink w:anchor="_Toc211909986" w:history="1">
             <w:r>
               <w:rPr>
                 <w:rStyle w:val="Hyperlink"/>
@@ -2194,7 +2178,7 @@
                 <w:noProof/>
                 <w:webHidden/>
               </w:rPr>
-              <w:instrText xml:space="preserve"> PAGEREF _Toc211809520 \h </w:instrText>
+              <w:instrText xml:space="preserve"> PAGEREF _Toc211909986 \h </w:instrText>
             </w:r>
             <w:r>
               <w:rPr>
@@ -2214,7 +2198,7 @@
                 <w:noProof/>
                 <w:webHidden/>
               </w:rPr>
-              <w:t>12</w:t>
+              <w:t>14</w:t>
             </w:r>
             <w:r>
               <w:rPr>
@@ -2238,7 +2222,7 @@
               <w14:ligatures w14:val="standardContextual"/>
             </w:rPr>
           </w:pPr>
-          <w:hyperlink w:anchor="_Toc211809521" w:history="1">
+          <w:hyperlink w:anchor="_Toc211909987" w:history="1">
             <w:r>
               <w:rPr>
                 <w:rStyle w:val="Hyperlink"/>
@@ -2265,7 +2249,7 @@
                 <w:noProof/>
                 <w:webHidden/>
               </w:rPr>
-              <w:instrText xml:space="preserve"> PAGEREF _Toc211809521 \h </w:instrText>
+              <w:instrText xml:space="preserve"> PAGEREF _Toc211909987 \h </w:instrText>
             </w:r>
             <w:r>
               <w:rPr>
@@ -2285,7 +2269,7 @@
                 <w:noProof/>
                 <w:webHidden/>
               </w:rPr>
-              <w:t>12</w:t>
+              <w:t>14</w:t>
             </w:r>
             <w:r>
               <w:rPr>
@@ -2309,7 +2293,7 @@
               <w14:ligatures w14:val="standardContextual"/>
             </w:rPr>
           </w:pPr>
-          <w:hyperlink w:anchor="_Toc211809522" w:history="1">
+          <w:hyperlink w:anchor="_Toc211909988" w:history="1">
             <w:r>
               <w:rPr>
                 <w:rStyle w:val="Hyperlink"/>
@@ -2336,7 +2320,7 @@
                 <w:noProof/>
                 <w:webHidden/>
               </w:rPr>
-              <w:instrText xml:space="preserve"> PAGEREF _Toc211809522 \h </w:instrText>
+              <w:instrText xml:space="preserve"> PAGEREF _Toc211909988 \h </w:instrText>
             </w:r>
             <w:r>
               <w:rPr>
@@ -2356,7 +2340,7 @@
                 <w:noProof/>
                 <w:webHidden/>
               </w:rPr>
-              <w:t>13</w:t>
+              <w:t>15</w:t>
             </w:r>
             <w:r>
               <w:rPr>
@@ -2380,7 +2364,7 @@
               <w14:ligatures w14:val="standardContextual"/>
             </w:rPr>
           </w:pPr>
-          <w:hyperlink w:anchor="_Toc211809523" w:history="1">
+          <w:hyperlink w:anchor="_Toc211909989" w:history="1">
             <w:r>
               <w:rPr>
                 <w:rStyle w:val="Hyperlink"/>
@@ -2407,7 +2391,7 @@
                 <w:noProof/>
                 <w:webHidden/>
               </w:rPr>
-              <w:instrText xml:space="preserve"> PAGEREF _Toc211809523 \h </w:instrText>
+              <w:instrText xml:space="preserve"> PAGEREF _Toc211909989 \h </w:instrText>
             </w:r>
             <w:r>
               <w:rPr>
@@ -2427,7 +2411,7 @@
                 <w:noProof/>
                 <w:webHidden/>
               </w:rPr>
-              <w:t>13</w:t>
+              <w:t>16</w:t>
             </w:r>
             <w:r>
               <w:rPr>
@@ -2451,7 +2435,7 @@
               <w14:ligatures w14:val="standardContextual"/>
             </w:rPr>
           </w:pPr>
-          <w:hyperlink w:anchor="_Toc211809524" w:history="1">
+          <w:hyperlink w:anchor="_Toc211909990" w:history="1">
             <w:r>
               <w:rPr>
                 <w:rStyle w:val="Hyperlink"/>
@@ -2478,7 +2462,7 @@
                 <w:noProof/>
                 <w:webHidden/>
               </w:rPr>
-              <w:instrText xml:space="preserve"> PAGEREF _Toc211809524 \h </w:instrText>
+              <w:instrText xml:space="preserve"> PAGEREF _Toc211909990 \h </w:instrText>
             </w:r>
             <w:r>
               <w:rPr>
@@ -2498,7 +2482,7 @@
                 <w:noProof/>
                 <w:webHidden/>
               </w:rPr>
-              <w:t>14</w:t>
+              <w:t>17</w:t>
             </w:r>
             <w:r>
               <w:rPr>
@@ -2522,27 +2506,13 @@
               <w14:ligatures w14:val="standardContextual"/>
             </w:rPr>
           </w:pPr>
-          <w:hyperlink w:anchor="_Toc211809525" w:history="1">
+          <w:hyperlink w:anchor="_Toc211909991" w:history="1">
             <w:r>
               <w:rPr>
                 <w:rStyle w:val="Hyperlink"/>
                 <w:noProof/>
               </w:rPr>
-              <w:t>A1. Interv</w:t>
-            </w:r>
-            <w:r>
-              <w:rPr>
-                <w:rStyle w:val="Hyperlink"/>
-                <w:noProof/>
-              </w:rPr>
-              <w:t>i</w:t>
-            </w:r>
-            <w:r>
-              <w:rPr>
-                <w:rStyle w:val="Hyperlink"/>
-                <w:noProof/>
-              </w:rPr>
-              <w:t>ew with the customer</w:t>
+              <w:t>A1. Interview with the customer</w:t>
             </w:r>
             <w:r>
               <w:rPr>
@@ -2563,7 +2533,7 @@
                 <w:noProof/>
                 <w:webHidden/>
               </w:rPr>
-              <w:instrText xml:space="preserve"> PAGEREF _Toc211809525 \h </w:instrText>
+              <w:instrText xml:space="preserve"> PAGEREF _Toc211909991 \h </w:instrText>
             </w:r>
             <w:r>
               <w:rPr>
@@ -2583,7 +2553,7 @@
                 <w:noProof/>
                 <w:webHidden/>
               </w:rPr>
-              <w:t>14</w:t>
+              <w:t>17</w:t>
             </w:r>
             <w:r>
               <w:rPr>
@@ -2607,7 +2577,7 @@
               <w14:ligatures w14:val="standardContextual"/>
             </w:rPr>
           </w:pPr>
-          <w:hyperlink w:anchor="_Toc211809526" w:history="1">
+          <w:hyperlink w:anchor="_Toc211909992" w:history="1">
             <w:r>
               <w:rPr>
                 <w:rStyle w:val="Hyperlink"/>
@@ -2634,7 +2604,7 @@
                 <w:noProof/>
                 <w:webHidden/>
               </w:rPr>
-              <w:instrText xml:space="preserve"> PAGEREF _Toc211809526 \h </w:instrText>
+              <w:instrText xml:space="preserve"> PAGEREF _Toc211909992 \h </w:instrText>
             </w:r>
             <w:r>
               <w:rPr>
@@ -2654,7 +2624,7 @@
                 <w:noProof/>
                 <w:webHidden/>
               </w:rPr>
-              <w:t>15</w:t>
+              <w:t>18</w:t>
             </w:r>
             <w:r>
               <w:rPr>
@@ -2678,7 +2648,7 @@
               <w14:ligatures w14:val="standardContextual"/>
             </w:rPr>
           </w:pPr>
-          <w:hyperlink w:anchor="_Toc211809527" w:history="1">
+          <w:hyperlink w:anchor="_Toc211909993" w:history="1">
             <w:r>
               <w:rPr>
                 <w:rStyle w:val="Hyperlink"/>
@@ -2705,7 +2675,7 @@
                 <w:noProof/>
                 <w:webHidden/>
               </w:rPr>
-              <w:instrText xml:space="preserve"> PAGEREF _Toc211809527 \h </w:instrText>
+              <w:instrText xml:space="preserve"> PAGEREF _Toc211909993 \h </w:instrText>
             </w:r>
             <w:r>
               <w:rPr>
@@ -2725,7 +2695,7 @@
                 <w:noProof/>
                 <w:webHidden/>
               </w:rPr>
-              <w:t>16</w:t>
+              <w:t>19</w:t>
             </w:r>
             <w:r>
               <w:rPr>
@@ -2749,7 +2719,7 @@
               <w14:ligatures w14:val="standardContextual"/>
             </w:rPr>
           </w:pPr>
-          <w:hyperlink w:anchor="_Toc211809528" w:history="1">
+          <w:hyperlink w:anchor="_Toc211909994" w:history="1">
             <w:r>
               <w:rPr>
                 <w:rStyle w:val="Hyperlink"/>
@@ -2776,7 +2746,7 @@
                 <w:noProof/>
                 <w:webHidden/>
               </w:rPr>
-              <w:instrText xml:space="preserve"> PAGEREF _Toc211809528 \h </w:instrText>
+              <w:instrText xml:space="preserve"> PAGEREF _Toc211909994 \h </w:instrText>
             </w:r>
             <w:r>
               <w:rPr>
@@ -2796,7 +2766,7 @@
                 <w:noProof/>
                 <w:webHidden/>
               </w:rPr>
-              <w:t>17</w:t>
+              <w:t>20</w:t>
             </w:r>
             <w:r>
               <w:rPr>
@@ -2820,7 +2790,7 @@
               <w14:ligatures w14:val="standardContextual"/>
             </w:rPr>
           </w:pPr>
-          <w:hyperlink w:anchor="_Toc211809529" w:history="1">
+          <w:hyperlink w:anchor="_Toc211909995" w:history="1">
             <w:r>
               <w:rPr>
                 <w:rStyle w:val="Hyperlink"/>
@@ -2847,7 +2817,7 @@
                 <w:noProof/>
                 <w:webHidden/>
               </w:rPr>
-              <w:instrText xml:space="preserve"> PAGEREF _Toc211809529 \h </w:instrText>
+              <w:instrText xml:space="preserve"> PAGEREF _Toc211909995 \h </w:instrText>
             </w:r>
             <w:r>
               <w:rPr>
@@ -2867,7 +2837,7 @@
                 <w:noProof/>
                 <w:webHidden/>
               </w:rPr>
-              <w:t>17</w:t>
+              <w:t>20</w:t>
             </w:r>
             <w:r>
               <w:rPr>
@@ -2891,7 +2861,7 @@
               <w14:ligatures w14:val="standardContextual"/>
             </w:rPr>
           </w:pPr>
-          <w:hyperlink w:anchor="_Toc211809530" w:history="1">
+          <w:hyperlink w:anchor="_Toc211909996" w:history="1">
             <w:r>
               <w:rPr>
                 <w:rStyle w:val="Hyperlink"/>
@@ -2918,7 +2888,7 @@
                 <w:noProof/>
                 <w:webHidden/>
               </w:rPr>
-              <w:instrText xml:space="preserve"> PAGEREF _Toc211809530 \h </w:instrText>
+              <w:instrText xml:space="preserve"> PAGEREF _Toc211909996 \h </w:instrText>
             </w:r>
             <w:r>
               <w:rPr>
@@ -2938,7 +2908,7 @@
                 <w:noProof/>
                 <w:webHidden/>
               </w:rPr>
-              <w:t>18</w:t>
+              <w:t>21</w:t>
             </w:r>
             <w:r>
               <w:rPr>
@@ -2962,7 +2932,7 @@
               <w14:ligatures w14:val="standardContextual"/>
             </w:rPr>
           </w:pPr>
-          <w:hyperlink w:anchor="_Toc211809531" w:history="1">
+          <w:hyperlink w:anchor="_Toc211909997" w:history="1">
             <w:r>
               <w:rPr>
                 <w:rStyle w:val="Hyperlink"/>
@@ -2989,7 +2959,7 @@
                 <w:noProof/>
                 <w:webHidden/>
               </w:rPr>
-              <w:instrText xml:space="preserve"> PAGEREF _Toc211809531 \h </w:instrText>
+              <w:instrText xml:space="preserve"> PAGEREF _Toc211909997 \h </w:instrText>
             </w:r>
             <w:r>
               <w:rPr>
@@ -3009,7 +2979,7 @@
                 <w:noProof/>
                 <w:webHidden/>
               </w:rPr>
-              <w:t>19</w:t>
+              <w:t>22</w:t>
             </w:r>
             <w:r>
               <w:rPr>
@@ -3033,7 +3003,7 @@
               <w14:ligatures w14:val="standardContextual"/>
             </w:rPr>
           </w:pPr>
-          <w:hyperlink w:anchor="_Toc211809532" w:history="1">
+          <w:hyperlink w:anchor="_Toc211909998" w:history="1">
             <w:r>
               <w:rPr>
                 <w:rStyle w:val="Hyperlink"/>
@@ -3060,7 +3030,7 @@
                 <w:noProof/>
                 <w:webHidden/>
               </w:rPr>
-              <w:instrText xml:space="preserve"> PAGEREF _Toc211809532 \h </w:instrText>
+              <w:instrText xml:space="preserve"> PAGEREF _Toc211909998 \h </w:instrText>
             </w:r>
             <w:r>
               <w:rPr>
@@ -3080,7 +3050,7 @@
                 <w:noProof/>
                 <w:webHidden/>
               </w:rPr>
-              <w:t>19</w:t>
+              <w:t>22</w:t>
             </w:r>
             <w:r>
               <w:rPr>
@@ -3104,7 +3074,7 @@
               <w14:ligatures w14:val="standardContextual"/>
             </w:rPr>
           </w:pPr>
-          <w:hyperlink w:anchor="_Toc211809533" w:history="1">
+          <w:hyperlink w:anchor="_Toc211909999" w:history="1">
             <w:r>
               <w:rPr>
                 <w:rStyle w:val="Hyperlink"/>
@@ -3131,7 +3101,7 @@
                 <w:noProof/>
                 <w:webHidden/>
               </w:rPr>
-              <w:instrText xml:space="preserve"> PAGEREF _Toc211809533 \h </w:instrText>
+              <w:instrText xml:space="preserve"> PAGEREF _Toc211909999 \h </w:instrText>
             </w:r>
             <w:r>
               <w:rPr>
@@ -3151,7 +3121,7 @@
                 <w:noProof/>
                 <w:webHidden/>
               </w:rPr>
-              <w:t>20</w:t>
+              <w:t>23</w:t>
             </w:r>
             <w:r>
               <w:rPr>
@@ -3189,7 +3159,7 @@
           <w:szCs w:val="36"/>
         </w:rPr>
       </w:pPr>
-      <w:bookmarkStart w:id="6" w:name="_Toc211809503"/>
+      <w:bookmarkStart w:id="6" w:name="_Toc211909969"/>
       <w:r>
         <w:rPr>
           <w:b/>
@@ -3235,7 +3205,7 @@
     <w:p>
       <w:r>
         <w:pict w14:anchorId="20F9F649">
-          <v:rect id="_x0000_i1443" style="width:0;height:1.5pt" o:hralign="center" o:hrstd="t" o:hr="t"/>
+          <v:rect id="_x0000_i1025" style="width:0;height:1.5pt" o:hralign="center" o:hrstd="t" o:hr="t"/>
         </w:pict>
       </w:r>
     </w:p>
@@ -3243,133 +3213,230 @@
       <w:pPr>
         <w:pStyle w:val="Heading2"/>
       </w:pPr>
-      <w:bookmarkStart w:id="7" w:name="introduction"/>
-      <w:bookmarkStart w:id="8" w:name="_Toc211809504"/>
+      <w:bookmarkStart w:id="7" w:name="_Toc211909970"/>
+      <w:bookmarkStart w:id="8" w:name="introduction"/>
       <w:r>
         <w:t>1. Introduction</w:t>
       </w:r>
-      <w:bookmarkEnd w:id="8"/>
+      <w:bookmarkEnd w:id="7"/>
     </w:p>
     <w:p>
       <w:pPr>
         <w:pStyle w:val="Heading3"/>
       </w:pPr>
-      <w:bookmarkStart w:id="9" w:name="purpose"/>
-      <w:bookmarkStart w:id="10" w:name="_Toc211809505"/>
+      <w:bookmarkStart w:id="9" w:name="_Toc211909971"/>
+      <w:bookmarkStart w:id="10" w:name="purpose"/>
       <w:r>
         <w:t>1.1 Purpose</w:t>
       </w:r>
+      <w:bookmarkEnd w:id="9"/>
+    </w:p>
+    <w:p>
+      <w:pPr>
+        <w:pStyle w:val="FirstParagraph"/>
+      </w:pPr>
+      <w:r>
+        <w:t xml:space="preserve">This document describes what the </w:t>
+      </w:r>
+      <w:proofErr w:type="spellStart"/>
+      <w:r>
+        <w:rPr>
+          <w:b/>
+          <w:bCs/>
+        </w:rPr>
+        <w:t>RecipeGPT</w:t>
+      </w:r>
+      <w:proofErr w:type="spellEnd"/>
+      <w:r>
+        <w:t xml:space="preserve"> system must do and the constraints it must meet. It covers the Android client (Kotlin) and the </w:t>
+      </w:r>
+      <w:proofErr w:type="spellStart"/>
+      <w:r>
+        <w:t>ExpressJS</w:t>
+      </w:r>
+      <w:proofErr w:type="spellEnd"/>
+      <w:r>
+        <w:t xml:space="preserve"> backend deployed on </w:t>
+      </w:r>
+      <w:r>
+        <w:rPr>
+          <w:b/>
+          <w:bCs/>
+        </w:rPr>
+        <w:t>Google Cloud Platform (GCP)</w:t>
+      </w:r>
+      <w:r>
+        <w:t xml:space="preserve"> using </w:t>
+      </w:r>
+      <w:r>
+        <w:rPr>
+          <w:b/>
+          <w:bCs/>
+        </w:rPr>
+        <w:t>Cloud Run</w:t>
+      </w:r>
+      <w:r>
+        <w:t xml:space="preserve"> and </w:t>
+      </w:r>
+      <w:r>
+        <w:rPr>
+          <w:b/>
+          <w:bCs/>
+        </w:rPr>
+        <w:t>Artifact Registry</w:t>
+      </w:r>
+      <w:r>
+        <w:t xml:space="preserve">, with automated tests and deployments on every </w:t>
+      </w:r>
+      <w:proofErr w:type="gramStart"/>
+      <w:r>
+        <w:t>commit</w:t>
+      </w:r>
+      <w:proofErr w:type="gramEnd"/>
+      <w:r>
+        <w:t>.</w:t>
+      </w:r>
+    </w:p>
+    <w:p>
+      <w:pPr>
+        <w:pStyle w:val="Heading3"/>
+      </w:pPr>
+      <w:bookmarkStart w:id="11" w:name="_Toc211909972"/>
+      <w:bookmarkStart w:id="12" w:name="product-summary-plain-words"/>
       <w:bookmarkEnd w:id="10"/>
+      <w:r>
+        <w:t xml:space="preserve">1.2 </w:t>
+      </w:r>
+      <w:r>
+        <w:t>History</w:t>
+      </w:r>
+      <w:bookmarkEnd w:id="11"/>
     </w:p>
     <w:p>
       <w:pPr>
         <w:pStyle w:val="FirstParagraph"/>
       </w:pPr>
       <w:r>
-        <w:t xml:space="preserve">This document describes what the </w:t>
+        <w:rPr>
+          <w:b/>
+          <w:bCs/>
+        </w:rPr>
+        <w:t>v2.2 (19 Oct 2025)</w:t>
+      </w:r>
+      <w:r>
+        <w:t xml:space="preserve"> — Sakka Mohamad-Mario. Switched deployment to GCP Cloud Run with Artifact Registry; CI/CD via GitHub Actions; secrets injected from GitHub Actions Secrets. Updated deployment/security text and refreshed diagrams. </w:t>
+      </w:r>
+    </w:p>
+    <w:p>
+      <w:pPr>
+        <w:pStyle w:val="FirstParagraph"/>
+      </w:pPr>
+    </w:p>
+    <w:p>
+      <w:pPr>
+        <w:pStyle w:val="FirstParagraph"/>
+      </w:pPr>
+      <w:r>
+        <w:rPr>
+          <w:b/>
+          <w:bCs/>
+        </w:rPr>
+        <w:t>v2.1 (19 Oct 2025)</w:t>
+      </w:r>
+      <w:r>
+        <w:t xml:space="preserve"> — Sakka Mohamad-Mario. Made all </w:t>
       </w:r>
       <w:proofErr w:type="spellStart"/>
       <w:r>
-        <w:rPr>
-          <w:b/>
-          <w:bCs/>
-        </w:rPr>
-        <w:t>RecipeGPT</w:t>
+        <w:t>PlantUML</w:t>
       </w:r>
       <w:proofErr w:type="spellEnd"/>
       <w:r>
-        <w:t xml:space="preserve"> system must do and the constraints it must meet. It covers the Android client (Kotlin) and the </w:t>
-      </w:r>
-      <w:proofErr w:type="spellStart"/>
-      <w:r>
-        <w:t>ExpressJS</w:t>
-      </w:r>
-      <w:proofErr w:type="spellEnd"/>
-      <w:r>
-        <w:t xml:space="preserve"> backend deployed on </w:t>
-      </w:r>
-      <w:r>
-        <w:rPr>
-          <w:b/>
-          <w:bCs/>
-        </w:rPr>
-        <w:t>Google Cloud Platform (GCP)</w:t>
-      </w:r>
-      <w:r>
-        <w:t xml:space="preserve"> using </w:t>
-      </w:r>
-      <w:r>
-        <w:rPr>
-          <w:b/>
-          <w:bCs/>
-        </w:rPr>
-        <w:t>Cloud Run</w:t>
-      </w:r>
-      <w:r>
-        <w:t xml:space="preserve"> and </w:t>
-      </w:r>
-      <w:r>
-        <w:rPr>
-          <w:b/>
-          <w:bCs/>
-        </w:rPr>
-        <w:t>Artifact Registry</w:t>
-      </w:r>
-      <w:r>
-        <w:t xml:space="preserve">, with automated tests and deployments on every </w:t>
-      </w:r>
-      <w:proofErr w:type="gramStart"/>
-      <w:r>
-        <w:t>commit</w:t>
-      </w:r>
-      <w:proofErr w:type="gramEnd"/>
-      <w:r>
-        <w:t>.</w:t>
-      </w:r>
+        <w:t xml:space="preserve"> diagrams portrait-friendly and reordered components for clearer dependencies; minor clarifications to NFRs. </w:t>
+      </w:r>
+    </w:p>
+    <w:p>
+      <w:pPr>
+        <w:pStyle w:val="FirstParagraph"/>
+      </w:pPr>
+    </w:p>
+    <w:p>
+      <w:pPr>
+        <w:pStyle w:val="FirstParagraph"/>
+      </w:pPr>
+      <w:r>
+        <w:rPr>
+          <w:b/>
+          <w:bCs/>
+        </w:rPr>
+        <w:t>v2.0 (16 Oct 2025)</w:t>
+      </w:r>
+      <w:r>
+        <w:t xml:space="preserve"> — Sakka Mohamad-Mario. Expanded SRS to ~15–20 pages; refined functional and non-functional requirements; added risks, acceptance tests, and a test plan. </w:t>
+      </w:r>
+    </w:p>
+    <w:p>
+      <w:pPr>
+        <w:pStyle w:val="FirstParagraph"/>
+      </w:pPr>
+    </w:p>
+    <w:p>
+      <w:pPr>
+        <w:pStyle w:val="FirstParagraph"/>
+      </w:pPr>
+      <w:r>
+        <w:rPr>
+          <w:b/>
+          <w:bCs/>
+        </w:rPr>
+        <w:t>v1.1 (07 Oct 2025)</w:t>
+      </w:r>
+      <w:r>
+        <w:t xml:space="preserve"> — Sakka Mohamad-Mario. Finalized Cooked / Listed / Acquire flows; added acceptance criteria and matching sequence/state diagrams. </w:t>
+      </w:r>
+    </w:p>
+    <w:p>
+      <w:pPr>
+        <w:pStyle w:val="FirstParagraph"/>
+      </w:pPr>
+    </w:p>
+    <w:p>
+      <w:pPr>
+        <w:pStyle w:val="FirstParagraph"/>
+      </w:pPr>
+      <w:r>
+        <w:rPr>
+          <w:b/>
+          <w:bCs/>
+        </w:rPr>
+        <w:t xml:space="preserve">v1.0 (28 Sep 2025) </w:t>
+      </w:r>
+      <w:r>
+        <w:t>— Sakka Mohamad-Mario. Initial draft with purpose &amp; scope, high-level architecture, baseline requirements, and data model.</w:t>
+      </w:r>
+    </w:p>
+    <w:p>
+      <w:pPr>
+        <w:pStyle w:val="BodyText"/>
+      </w:pPr>
+    </w:p>
+    <w:p>
+      <w:pPr>
+        <w:pStyle w:val="BodyText"/>
+      </w:pPr>
     </w:p>
     <w:p>
       <w:pPr>
         <w:pStyle w:val="Heading3"/>
       </w:pPr>
-      <w:bookmarkStart w:id="11" w:name="product-summary-plain-words"/>
-      <w:bookmarkStart w:id="12" w:name="_Toc211809506"/>
-      <w:bookmarkEnd w:id="9"/>
-      <w:r>
-        <w:t xml:space="preserve">1.2 </w:t>
-      </w:r>
-      <w:r>
-        <w:t>History</w:t>
-      </w:r>
+      <w:bookmarkStart w:id="13" w:name="_Toc211909973"/>
+      <w:bookmarkStart w:id="14" w:name="scope"/>
       <w:bookmarkEnd w:id="12"/>
-    </w:p>
-    <w:p>
-      <w:pPr>
-        <w:pStyle w:val="FirstParagraph"/>
-      </w:pPr>
-      <w:proofErr w:type="spellStart"/>
-      <w:r>
-        <w:rPr>
-          <w:b/>
-          <w:bCs/>
-        </w:rPr>
-        <w:t>RecipeGPT</w:t>
-      </w:r>
-      <w:proofErr w:type="spellEnd"/>
-      <w:r>
-        <w:t xml:space="preserve"> helps you ask an AI for recipes, check whether you can cook them with what you already have, and build a shopping list for the rest. It also sprinkles in short cooking quotes to keep things fun.</w:t>
-      </w:r>
-    </w:p>
-    <w:p>
-      <w:pPr>
-        <w:pStyle w:val="Heading3"/>
-      </w:pPr>
-      <w:bookmarkStart w:id="13" w:name="scope"/>
-      <w:bookmarkStart w:id="14" w:name="_Toc211809507"/>
-      <w:bookmarkEnd w:id="11"/>
-      <w:r>
+      <w:r>
+        <w:lastRenderedPageBreak/>
         <w:t>1.3 Scope</w:t>
       </w:r>
-      <w:bookmarkEnd w:id="14"/>
+      <w:bookmarkEnd w:id="13"/>
     </w:p>
     <w:p>
       <w:pPr>
@@ -3544,31 +3611,15 @@
     </w:p>
     <w:p>
       <w:pPr>
-        <w:pStyle w:val="Compact"/>
-      </w:pPr>
-    </w:p>
-    <w:p>
-      <w:pPr>
-        <w:pStyle w:val="Compact"/>
-      </w:pPr>
-    </w:p>
-    <w:p>
-      <w:pPr>
-        <w:pStyle w:val="Compact"/>
-      </w:pPr>
-    </w:p>
-    <w:p>
-      <w:pPr>
         <w:pStyle w:val="Heading3"/>
       </w:pPr>
-      <w:bookmarkStart w:id="15" w:name="definitions"/>
-      <w:bookmarkStart w:id="16" w:name="_Toc211809508"/>
-      <w:bookmarkEnd w:id="13"/>
-      <w:r>
-        <w:lastRenderedPageBreak/>
+      <w:bookmarkStart w:id="15" w:name="_Toc211909974"/>
+      <w:bookmarkStart w:id="16" w:name="definitions"/>
+      <w:bookmarkEnd w:id="14"/>
+      <w:r>
         <w:t>1.4 Definitions</w:t>
       </w:r>
-      <w:bookmarkEnd w:id="16"/>
+      <w:bookmarkEnd w:id="15"/>
     </w:p>
     <w:p>
       <w:pPr>
@@ -3723,15 +3774,651 @@
     </w:p>
     <w:p>
       <w:pPr>
+        <w:pStyle w:val="Compact"/>
+      </w:pPr>
+    </w:p>
+    <w:p>
+      <w:pPr>
+        <w:pStyle w:val="Compact"/>
+        <w:numPr>
+          <w:ilvl w:val="0"/>
+          <w:numId w:val="2"/>
+        </w:numPr>
+      </w:pPr>
+      <w:r>
+        <w:rPr>
+          <w:b/>
+          <w:bCs/>
+        </w:rPr>
+        <w:t>PII</w:t>
+      </w:r>
+      <w:r>
+        <w:rPr>
+          <w:b/>
+          <w:bCs/>
+        </w:rPr>
+        <w:t>:</w:t>
+      </w:r>
+      <w:r>
+        <w:rPr>
+          <w:b/>
+          <w:bCs/>
+        </w:rPr>
+        <w:t xml:space="preserve"> </w:t>
+      </w:r>
+      <w:r>
+        <w:t>Personally Identifiable Information.</w:t>
+      </w:r>
+    </w:p>
+    <w:p>
+      <w:pPr>
+        <w:pStyle w:val="ListParagraph"/>
+      </w:pPr>
+    </w:p>
+    <w:p>
+      <w:pPr>
+        <w:pStyle w:val="Compact"/>
+        <w:numPr>
+          <w:ilvl w:val="0"/>
+          <w:numId w:val="34"/>
+        </w:numPr>
+      </w:pPr>
+      <w:r>
+        <w:rPr>
+          <w:b/>
+          <w:bCs/>
+        </w:rPr>
+        <w:t>API</w:t>
+      </w:r>
+      <w:r>
+        <w:rPr>
+          <w:b/>
+          <w:bCs/>
+        </w:rPr>
+        <w:t>:</w:t>
+      </w:r>
+      <w:r>
+        <w:t xml:space="preserve"> Application Programming Interface (here, the Express HTTP endpoints).</w:t>
+      </w:r>
+    </w:p>
+    <w:p>
+      <w:pPr>
+        <w:pStyle w:val="Compact"/>
+      </w:pPr>
+    </w:p>
+    <w:p>
+      <w:pPr>
+        <w:pStyle w:val="Compact"/>
+        <w:numPr>
+          <w:ilvl w:val="0"/>
+          <w:numId w:val="34"/>
+        </w:numPr>
+      </w:pPr>
+      <w:r>
+        <w:rPr>
+          <w:b/>
+          <w:bCs/>
+        </w:rPr>
+        <w:t>JSON</w:t>
+      </w:r>
+      <w:r>
+        <w:rPr>
+          <w:b/>
+          <w:bCs/>
+        </w:rPr>
+        <w:t>:</w:t>
+      </w:r>
+      <w:r>
+        <w:t xml:space="preserve"> JavaScript Object Notation, the request/response payload format.</w:t>
+      </w:r>
+      <w:r>
+        <w:br/>
+      </w:r>
+    </w:p>
+    <w:p>
+      <w:pPr>
+        <w:pStyle w:val="Compact"/>
+        <w:numPr>
+          <w:ilvl w:val="0"/>
+          <w:numId w:val="34"/>
+        </w:numPr>
+      </w:pPr>
+      <w:r>
+        <w:rPr>
+          <w:b/>
+          <w:bCs/>
+        </w:rPr>
+        <w:lastRenderedPageBreak/>
+        <w:t>HTTP/HTTPS</w:t>
+      </w:r>
+      <w:r>
+        <w:rPr>
+          <w:b/>
+          <w:bCs/>
+        </w:rPr>
+        <w:t>:</w:t>
+      </w:r>
+      <w:r>
+        <w:t xml:space="preserve"> </w:t>
+      </w:r>
+      <w:r>
+        <w:t>Hypertext Transfer Protocol (Secure); HTTPS uses TLS for encryption.</w:t>
+      </w:r>
+      <w:r>
+        <w:br/>
+      </w:r>
+    </w:p>
+    <w:p>
+      <w:pPr>
+        <w:pStyle w:val="Compact"/>
+        <w:numPr>
+          <w:ilvl w:val="0"/>
+          <w:numId w:val="34"/>
+        </w:numPr>
+      </w:pPr>
+      <w:r>
+        <w:rPr>
+          <w:b/>
+          <w:bCs/>
+        </w:rPr>
+        <w:t>TLS</w:t>
+      </w:r>
+      <w:r>
+        <w:rPr>
+          <w:b/>
+          <w:bCs/>
+        </w:rPr>
+        <w:t>:</w:t>
+      </w:r>
+      <w:r>
+        <w:t xml:space="preserve"> Transport Layer Security used to secure HTTPS traffic.</w:t>
+      </w:r>
+      <w:r>
+        <w:br/>
+      </w:r>
+    </w:p>
+    <w:p>
+      <w:pPr>
+        <w:pStyle w:val="Compact"/>
+        <w:numPr>
+          <w:ilvl w:val="0"/>
+          <w:numId w:val="34"/>
+        </w:numPr>
+      </w:pPr>
+      <w:r>
+        <w:rPr>
+          <w:b/>
+          <w:bCs/>
+        </w:rPr>
+        <w:t>SDK</w:t>
+      </w:r>
+      <w:r>
+        <w:rPr>
+          <w:b/>
+          <w:bCs/>
+        </w:rPr>
+        <w:t>:</w:t>
+      </w:r>
+      <w:r>
+        <w:t xml:space="preserve"> Software Development Kit (e.g., Android SDK).</w:t>
+      </w:r>
+      <w:r>
+        <w:br/>
+      </w:r>
+    </w:p>
+    <w:p>
+      <w:pPr>
+        <w:pStyle w:val="Compact"/>
+        <w:numPr>
+          <w:ilvl w:val="0"/>
+          <w:numId w:val="34"/>
+        </w:numPr>
+      </w:pPr>
+      <w:r>
+        <w:rPr>
+          <w:b/>
+          <w:bCs/>
+        </w:rPr>
+        <w:t>DTO</w:t>
+      </w:r>
+      <w:r>
+        <w:rPr>
+          <w:b/>
+          <w:bCs/>
+        </w:rPr>
+        <w:t>:</w:t>
+      </w:r>
+      <w:r>
+        <w:t xml:space="preserve"> Data Transfer Object; structured JSON returned by the backend (e.g., </w:t>
+      </w:r>
+      <w:proofErr w:type="spellStart"/>
+      <w:r>
+        <w:t>RecipeDTO</w:t>
+      </w:r>
+      <w:proofErr w:type="spellEnd"/>
+      <w:r>
+        <w:t>).</w:t>
+      </w:r>
+      <w:r>
+        <w:br/>
+      </w:r>
+    </w:p>
+    <w:p>
+      <w:pPr>
+        <w:pStyle w:val="Compact"/>
+        <w:numPr>
+          <w:ilvl w:val="0"/>
+          <w:numId w:val="34"/>
+        </w:numPr>
+      </w:pPr>
+      <w:r>
+        <w:rPr>
+          <w:b/>
+          <w:bCs/>
+        </w:rPr>
+        <w:t>DB</w:t>
+      </w:r>
+      <w:r>
+        <w:rPr>
+          <w:b/>
+          <w:bCs/>
+        </w:rPr>
+        <w:t>:</w:t>
+      </w:r>
+      <w:r>
+        <w:t xml:space="preserve"> Database; on-device via Room (SQLite).</w:t>
+      </w:r>
+      <w:r>
+        <w:br/>
+      </w:r>
+    </w:p>
+    <w:p>
+      <w:pPr>
+        <w:pStyle w:val="Compact"/>
+        <w:numPr>
+          <w:ilvl w:val="0"/>
+          <w:numId w:val="34"/>
+        </w:numPr>
+      </w:pPr>
+      <w:r>
+        <w:rPr>
+          <w:b/>
+          <w:bCs/>
+        </w:rPr>
+        <w:t>DAO</w:t>
+      </w:r>
+      <w:r>
+        <w:rPr>
+          <w:b/>
+          <w:bCs/>
+        </w:rPr>
+        <w:t>:</w:t>
+      </w:r>
+      <w:r>
+        <w:t xml:space="preserve"> Data Access Object; Room interface for DB operations.</w:t>
+      </w:r>
+      <w:r>
+        <w:br/>
+      </w:r>
+    </w:p>
+    <w:p>
+      <w:pPr>
+        <w:pStyle w:val="Compact"/>
+        <w:numPr>
+          <w:ilvl w:val="0"/>
+          <w:numId w:val="34"/>
+        </w:numPr>
+      </w:pPr>
+      <w:r>
+        <w:rPr>
+          <w:b/>
+          <w:bCs/>
+        </w:rPr>
+        <w:t>UI/UX</w:t>
+      </w:r>
+      <w:r>
+        <w:rPr>
+          <w:b/>
+          <w:bCs/>
+        </w:rPr>
+        <w:t>:</w:t>
+      </w:r>
+      <w:r>
+        <w:t xml:space="preserve"> User Interface / User Experience.</w:t>
+      </w:r>
+      <w:r>
+        <w:br/>
+      </w:r>
+    </w:p>
+    <w:p>
+      <w:pPr>
+        <w:pStyle w:val="Compact"/>
+        <w:numPr>
+          <w:ilvl w:val="0"/>
+          <w:numId w:val="34"/>
+        </w:numPr>
+      </w:pPr>
+      <w:r>
+        <w:rPr>
+          <w:b/>
+          <w:bCs/>
+        </w:rPr>
+        <w:t>CRUD</w:t>
+      </w:r>
+      <w:r>
+        <w:rPr>
+          <w:b/>
+          <w:bCs/>
+        </w:rPr>
+        <w:t>:</w:t>
+      </w:r>
+      <w:r>
+        <w:t xml:space="preserve"> Create, Read, Update, Delete operations on data.</w:t>
+      </w:r>
+      <w:r>
+        <w:br/>
+      </w:r>
+    </w:p>
+    <w:p>
+      <w:pPr>
+        <w:pStyle w:val="Compact"/>
+        <w:numPr>
+          <w:ilvl w:val="0"/>
+          <w:numId w:val="34"/>
+        </w:numPr>
+      </w:pPr>
+      <w:r>
+        <w:rPr>
+          <w:b/>
+          <w:bCs/>
+        </w:rPr>
+        <w:t>MVP</w:t>
+      </w:r>
+      <w:r>
+        <w:rPr>
+          <w:b/>
+          <w:bCs/>
+        </w:rPr>
+        <w:t>:</w:t>
+      </w:r>
+      <w:r>
+        <w:t xml:space="preserve"> Minimum Viable Product (first complete, usable scope).</w:t>
+      </w:r>
+      <w:r>
+        <w:br/>
+      </w:r>
+    </w:p>
+    <w:p>
+      <w:pPr>
+        <w:pStyle w:val="Compact"/>
+        <w:numPr>
+          <w:ilvl w:val="0"/>
+          <w:numId w:val="34"/>
+        </w:numPr>
+      </w:pPr>
+      <w:r>
+        <w:rPr>
+          <w:b/>
+          <w:bCs/>
+        </w:rPr>
+        <w:t>CI/CD</w:t>
+      </w:r>
+      <w:r>
+        <w:rPr>
+          <w:b/>
+          <w:bCs/>
+        </w:rPr>
+        <w:t>:</w:t>
+      </w:r>
+      <w:r>
+        <w:t xml:space="preserve"> Continuous Integration / Continuous Deployment (GitHub Actions).</w:t>
+      </w:r>
+      <w:r>
+        <w:br/>
+      </w:r>
+    </w:p>
+    <w:p>
+      <w:pPr>
+        <w:pStyle w:val="Compact"/>
+        <w:numPr>
+          <w:ilvl w:val="0"/>
+          <w:numId w:val="34"/>
+        </w:numPr>
+      </w:pPr>
+      <w:r>
+        <w:rPr>
+          <w:b/>
+          <w:bCs/>
+        </w:rPr>
+        <w:t>MTTR</w:t>
+      </w:r>
+      <w:r>
+        <w:rPr>
+          <w:b/>
+          <w:bCs/>
+        </w:rPr>
+        <w:t>:</w:t>
+      </w:r>
+      <w:r>
+        <w:t xml:space="preserve"> Mean Time </w:t>
+      </w:r>
+      <w:proofErr w:type="gramStart"/>
+      <w:r>
+        <w:t>To</w:t>
+      </w:r>
+      <w:proofErr w:type="gramEnd"/>
+      <w:r>
+        <w:t xml:space="preserve"> Repair (target incident fix/restore interval).</w:t>
+      </w:r>
+      <w:r>
+        <w:br/>
+      </w:r>
+    </w:p>
+    <w:p>
+      <w:pPr>
+        <w:pStyle w:val="Compact"/>
+        <w:numPr>
+          <w:ilvl w:val="0"/>
+          <w:numId w:val="34"/>
+        </w:numPr>
+      </w:pPr>
+      <w:r>
+        <w:rPr>
+          <w:b/>
+          <w:bCs/>
+        </w:rPr>
+        <w:t>OIDC</w:t>
+      </w:r>
+      <w:r>
+        <w:rPr>
+          <w:b/>
+          <w:bCs/>
+        </w:rPr>
+        <w:t>:</w:t>
+      </w:r>
+      <w:r>
+        <w:t xml:space="preserve"> OpenID Connect; used for </w:t>
+      </w:r>
+      <w:proofErr w:type="spellStart"/>
+      <w:r>
+        <w:t>GitHub→GCP</w:t>
+      </w:r>
+      <w:proofErr w:type="spellEnd"/>
+      <w:r>
+        <w:t xml:space="preserve"> authentication (Workload Identity </w:t>
+      </w:r>
+    </w:p>
+    <w:p>
+      <w:pPr>
+        <w:pStyle w:val="Compact"/>
+        <w:ind w:left="720"/>
+      </w:pPr>
+      <w:r>
+        <w:t>Federation).</w:t>
+      </w:r>
+      <w:r>
+        <w:br/>
+      </w:r>
+    </w:p>
+    <w:p>
+      <w:pPr>
+        <w:pStyle w:val="Compact"/>
+        <w:numPr>
+          <w:ilvl w:val="0"/>
+          <w:numId w:val="34"/>
+        </w:numPr>
+      </w:pPr>
+      <w:r>
+        <w:rPr>
+          <w:b/>
+          <w:bCs/>
+        </w:rPr>
+        <w:t>IAM</w:t>
+      </w:r>
+      <w:r>
+        <w:rPr>
+          <w:b/>
+          <w:bCs/>
+        </w:rPr>
+        <w:t>:</w:t>
+      </w:r>
+      <w:r>
+        <w:t xml:space="preserve"> Identity and Access Management (GCP permissions/roles).</w:t>
+      </w:r>
+      <w:r>
+        <w:br/>
+      </w:r>
+    </w:p>
+    <w:p>
+      <w:pPr>
+        <w:pStyle w:val="Compact"/>
+        <w:numPr>
+          <w:ilvl w:val="0"/>
+          <w:numId w:val="34"/>
+        </w:numPr>
+      </w:pPr>
+      <w:r>
+        <w:rPr>
+          <w:b/>
+          <w:bCs/>
+        </w:rPr>
+        <w:t>APK/AAB</w:t>
+      </w:r>
+      <w:r>
+        <w:rPr>
+          <w:b/>
+          <w:bCs/>
+        </w:rPr>
+        <w:t>:</w:t>
+      </w:r>
+      <w:r>
+        <w:t xml:space="preserve"> Android Package / Android App Bundle (release artifacts).</w:t>
+      </w:r>
+      <w:r>
+        <w:br/>
+      </w:r>
+    </w:p>
+    <w:p>
+      <w:pPr>
+        <w:pStyle w:val="Compact"/>
+        <w:numPr>
+          <w:ilvl w:val="0"/>
+          <w:numId w:val="34"/>
+        </w:numPr>
+      </w:pPr>
+      <w:r>
+        <w:rPr>
+          <w:b/>
+          <w:bCs/>
+        </w:rPr>
+        <w:t>ER</w:t>
+      </w:r>
+      <w:r>
+        <w:rPr>
+          <w:b/>
+          <w:bCs/>
+        </w:rPr>
+        <w:t>:</w:t>
+      </w:r>
+      <w:r>
+        <w:t xml:space="preserve"> Entity–Relationship (data model diagram).</w:t>
+      </w:r>
+      <w:r>
+        <w:br/>
+      </w:r>
+    </w:p>
+    <w:p>
+      <w:pPr>
+        <w:pStyle w:val="Compact"/>
+        <w:numPr>
+          <w:ilvl w:val="0"/>
+          <w:numId w:val="34"/>
+        </w:numPr>
+      </w:pPr>
+      <w:r>
+        <w:rPr>
+          <w:b/>
+          <w:bCs/>
+        </w:rPr>
+        <w:t xml:space="preserve">UML / </w:t>
+      </w:r>
+      <w:proofErr w:type="spellStart"/>
+      <w:r>
+        <w:rPr>
+          <w:b/>
+          <w:bCs/>
+        </w:rPr>
+        <w:t>PlantUML</w:t>
+      </w:r>
+      <w:proofErr w:type="spellEnd"/>
+      <w:r>
+        <w:rPr>
+          <w:b/>
+          <w:bCs/>
+        </w:rPr>
+        <w:t>:</w:t>
+      </w:r>
+      <w:r>
+        <w:t xml:space="preserve"> Unified Modeling Language / the text-based tool used to render diagrams.</w:t>
+      </w:r>
+    </w:p>
+    <w:p>
+      <w:pPr>
+        <w:pStyle w:val="Compact"/>
+      </w:pPr>
+    </w:p>
+    <w:p>
+      <w:pPr>
+        <w:pStyle w:val="ListParagraph"/>
+      </w:pPr>
+    </w:p>
+    <w:p>
+      <w:pPr>
+        <w:pStyle w:val="Compact"/>
+      </w:pPr>
+    </w:p>
+    <w:p>
+      <w:pPr>
+        <w:pStyle w:val="Compact"/>
+      </w:pPr>
+    </w:p>
+    <w:p>
+      <w:pPr>
+        <w:pStyle w:val="Compact"/>
+      </w:pPr>
+    </w:p>
+    <w:p>
+      <w:pPr>
         <w:pStyle w:val="Heading3"/>
       </w:pPr>
-      <w:bookmarkStart w:id="17" w:name="references"/>
-      <w:bookmarkStart w:id="18" w:name="_Toc211809509"/>
-      <w:bookmarkEnd w:id="15"/>
-      <w:r>
+      <w:bookmarkStart w:id="17" w:name="_Toc211909975"/>
+      <w:bookmarkStart w:id="18" w:name="references"/>
+      <w:bookmarkEnd w:id="16"/>
+      <w:r>
+        <w:lastRenderedPageBreak/>
         <w:t>1.5 References</w:t>
       </w:r>
-      <w:bookmarkEnd w:id="18"/>
+      <w:bookmarkEnd w:id="17"/>
     </w:p>
     <w:p>
       <w:pPr>
@@ -3742,19 +4429,14 @@
         </w:numPr>
       </w:pPr>
       <w:r>
-        <w:t xml:space="preserve">Android docs (Room, </w:t>
-      </w:r>
-      <w:proofErr w:type="spellStart"/>
-      <w:r>
-        <w:t>WorkManager</w:t>
-      </w:r>
-      <w:proofErr w:type="spellEnd"/>
-      <w:r>
-        <w:t>, Notifications).</w:t>
-      </w:r>
-      <w:r>
-        <w:br/>
-      </w:r>
+        <w:t xml:space="preserve">Android Developers, “Room persistence library,” Google, 2025. [Online]. Available: https://developer.android.com/training/data-storage/room. Accessed: Oct. 14, 2025. </w:t>
+      </w:r>
+    </w:p>
+    <w:p>
+      <w:pPr>
+        <w:pStyle w:val="Compact"/>
+        <w:ind w:left="720"/>
+      </w:pPr>
     </w:p>
     <w:p>
       <w:pPr>
@@ -3765,19 +4447,22 @@
         </w:numPr>
       </w:pPr>
       <w:r>
-        <w:t xml:space="preserve">Node.js / </w:t>
+        <w:t>Android Developers, “</w:t>
       </w:r>
       <w:proofErr w:type="spellStart"/>
       <w:r>
-        <w:t>ExpressJS</w:t>
+        <w:t>WorkManager</w:t>
       </w:r>
       <w:proofErr w:type="spellEnd"/>
       <w:r>
-        <w:t xml:space="preserve"> docs.</w:t>
-      </w:r>
-      <w:r>
-        <w:br/>
-      </w:r>
+        <w:t xml:space="preserve">,” Google, 2025. [Online]. Available: https://developer.android.com/topic/libraries/architecture/workmanager. Accessed: Oct. 15, 2025. </w:t>
+      </w:r>
+    </w:p>
+    <w:p>
+      <w:pPr>
+        <w:pStyle w:val="Compact"/>
+        <w:ind w:left="720"/>
+      </w:pPr>
     </w:p>
     <w:p>
       <w:pPr>
@@ -3788,11 +4473,14 @@
         </w:numPr>
       </w:pPr>
       <w:r>
-        <w:t>GCP docs (Cloud Run, Artifact Registry, Cloud Build/Deploy).</w:t>
-      </w:r>
-      <w:r>
-        <w:br/>
-      </w:r>
+        <w:t xml:space="preserve">Express.js, “Express Guide &amp; API Reference,” 2025. [Online]. Available: https://expressjs.com/. Accessed: Oct. 14, 2025. </w:t>
+      </w:r>
+    </w:p>
+    <w:p>
+      <w:pPr>
+        <w:pStyle w:val="Compact"/>
+        <w:ind w:left="720"/>
+      </w:pPr>
     </w:p>
     <w:p>
       <w:pPr>
@@ -3803,25 +4491,93 @@
         </w:numPr>
       </w:pPr>
       <w:r>
-        <w:t>GitHub Actions docs (workflows, secrets).</w:t>
+        <w:t xml:space="preserve">Google Cloud, “Cloud Run Documentation,” 2025. [Online]. Available: https://cloud.google.com/run/docs. Accessed: Oct. 16, 2025. </w:t>
+      </w:r>
+    </w:p>
+    <w:p>
+      <w:pPr>
+        <w:pStyle w:val="Compact"/>
+        <w:ind w:left="720"/>
+      </w:pPr>
+    </w:p>
+    <w:p>
+      <w:pPr>
+        <w:pStyle w:val="Compact"/>
+        <w:numPr>
+          <w:ilvl w:val="0"/>
+          <w:numId w:val="3"/>
+        </w:numPr>
+      </w:pPr>
+      <w:r>
+        <w:t xml:space="preserve">Google Cloud, “Artifact Registry Documentation,” 2025. [Online]. Available: https://cloud.google.com/artifact-registry/docs. Accessed: Oct. 16, 2025. </w:t>
+      </w:r>
+      <w:r>
+        <w:br/>
+      </w:r>
+    </w:p>
+    <w:p>
+      <w:pPr>
+        <w:pStyle w:val="Compact"/>
+        <w:numPr>
+          <w:ilvl w:val="0"/>
+          <w:numId w:val="3"/>
+        </w:numPr>
+      </w:pPr>
+      <w:r>
+        <w:t xml:space="preserve">GitHub Docs, “Encrypted secrets,” 2025. [Online]. Available: https://docs.github.com/actions/security-guides/encrypted-secrets. Accessed: Oct. 16, 2025. </w:t>
+      </w:r>
+    </w:p>
+    <w:p>
+      <w:pPr>
+        <w:pStyle w:val="Compact"/>
+        <w:ind w:left="720"/>
+      </w:pPr>
+    </w:p>
+    <w:p>
+      <w:pPr>
+        <w:pStyle w:val="Compact"/>
+        <w:numPr>
+          <w:ilvl w:val="0"/>
+          <w:numId w:val="3"/>
+        </w:numPr>
+      </w:pPr>
+      <w:r>
+        <w:t xml:space="preserve">OpenAI, “API Reference,” 2025. [Online]. Available: https://platform.openai.com/docs/api-reference. Accessed: Oct. 12, 2025. </w:t>
+      </w:r>
+    </w:p>
+    <w:p>
+      <w:pPr>
+        <w:pStyle w:val="Compact"/>
+        <w:ind w:left="720"/>
+      </w:pPr>
+    </w:p>
+    <w:p>
+      <w:pPr>
+        <w:pStyle w:val="Compact"/>
+        <w:numPr>
+          <w:ilvl w:val="0"/>
+          <w:numId w:val="3"/>
+        </w:numPr>
+      </w:pPr>
+      <w:proofErr w:type="spellStart"/>
+      <w:r>
+        <w:t>PlantUML</w:t>
+      </w:r>
+      <w:proofErr w:type="spellEnd"/>
+      <w:r>
+        <w:t>, “Language Reference Guide,” 2025. [Online]. Available: https://plantuml.com/. Accessed: Oct. 18, 2025.</w:t>
+      </w:r>
+      <w:r>
+        <w:br/>
       </w:r>
     </w:p>
     <w:p>
       <w:pPr>
         <w:pStyle w:val="Heading3"/>
       </w:pPr>
-      <w:bookmarkStart w:id="19" w:name="_Toc211809510"/>
-      <w:r>
-        <w:t>1.</w:t>
-      </w:r>
-      <w:r>
-        <w:t>6</w:t>
-      </w:r>
-      <w:r>
-        <w:t xml:space="preserve"> </w:t>
-      </w:r>
-      <w:r>
-        <w:t>Structure</w:t>
+      <w:bookmarkStart w:id="19" w:name="_Toc211909976"/>
+      <w:r>
+        <w:t>1.6 Structure</w:t>
       </w:r>
       <w:bookmarkEnd w:id="19"/>
     </w:p>
@@ -3894,17 +4650,11 @@
       <w:pPr>
         <w:pStyle w:val="BodyText"/>
       </w:pPr>
-    </w:p>
-    <w:p>
-      <w:pPr>
-        <w:pStyle w:val="BodyText"/>
-      </w:pPr>
-      <w:r>
-        <w:rPr>
-          <w:b/>
-          <w:bCs/>
-        </w:rPr>
-        <w:lastRenderedPageBreak/>
+      <w:r>
+        <w:rPr>
+          <w:b/>
+          <w:bCs/>
+        </w:rPr>
         <w:t>Section 3 – System Requirements:</w:t>
       </w:r>
       <w:r>
@@ -4018,44 +4768,28 @@
         <w:t xml:space="preserve"> diagrams (component, deployment, use-case, class/ER, sequence, activity, and state), interview notes that informed requirements, document evolution log, brief meeting reports, and conclusions. The appendices also include a simple traceability view linking requirements to design elements and test cases.</w:t>
       </w:r>
     </w:p>
-    <w:p>
-      <w:pPr>
-        <w:pStyle w:val="BodyText"/>
-      </w:pPr>
-    </w:p>
-    <w:p>
-      <w:pPr>
-        <w:pStyle w:val="BodyText"/>
-      </w:pPr>
-    </w:p>
-    <w:p>
-      <w:r>
-        <w:pict w14:anchorId="306A0512">
-          <v:rect id="_x0000_i1444" style="width:0;height:1.5pt" o:hralign="center" o:hrstd="t" o:hr="t"/>
-        </w:pict>
-      </w:r>
-    </w:p>
+    <w:p/>
     <w:p>
       <w:pPr>
         <w:pStyle w:val="Heading2"/>
       </w:pPr>
-      <w:bookmarkStart w:id="20" w:name="product-overview"/>
-      <w:bookmarkStart w:id="21" w:name="_Toc211809511"/>
-      <w:bookmarkEnd w:id="7"/>
-      <w:bookmarkEnd w:id="17"/>
+      <w:bookmarkStart w:id="20" w:name="_Toc211909977"/>
+      <w:bookmarkStart w:id="21" w:name="product-overview"/>
+      <w:bookmarkEnd w:id="8"/>
+      <w:bookmarkEnd w:id="18"/>
       <w:r>
         <w:t xml:space="preserve">2. </w:t>
       </w:r>
       <w:r>
         <w:t>General Description</w:t>
       </w:r>
-      <w:bookmarkEnd w:id="21"/>
+      <w:bookmarkEnd w:id="20"/>
     </w:p>
     <w:p>
       <w:pPr>
         <w:pStyle w:val="Heading3"/>
       </w:pPr>
-      <w:bookmarkStart w:id="22" w:name="_Toc211809512"/>
+      <w:bookmarkStart w:id="22" w:name="_Toc211909978"/>
       <w:r>
         <w:t>2.1. Product Description</w:t>
       </w:r>
@@ -4118,7 +4852,7 @@
       <w:pPr>
         <w:pStyle w:val="Heading3"/>
       </w:pPr>
-      <w:bookmarkStart w:id="23" w:name="_Toc211809513"/>
+      <w:bookmarkStart w:id="23" w:name="_Toc211909979"/>
       <w:r>
         <w:lastRenderedPageBreak/>
         <w:t>2.2. Product Functions</w:t>
@@ -4342,7 +5076,7 @@
       </w:pPr>
       <w:r>
         <w:pict w14:anchorId="59BF8688">
-          <v:rect id="_x0000_i1856" style="width:0;height:1.5pt" o:hralign="center" o:hrstd="t" o:hr="t" fillcolor="#a0a0a0" stroked="f"/>
+          <v:rect id="_x0000_i1026" style="width:0;height:1.5pt" o:hralign="center" o:hrstd="t" o:hr="t" fillcolor="#a0a0a0" stroked="f"/>
         </w:pict>
       </w:r>
     </w:p>
@@ -4350,7 +5084,7 @@
       <w:pPr>
         <w:pStyle w:val="Heading3"/>
       </w:pPr>
-      <w:bookmarkStart w:id="24" w:name="_Toc211809514"/>
+      <w:bookmarkStart w:id="24" w:name="_Toc211909980"/>
       <w:r>
         <w:t>2.3. User Description</w:t>
       </w:r>
@@ -4400,7 +5134,7 @@
       </w:pPr>
       <w:r>
         <w:pict w14:anchorId="2398E366">
-          <v:rect id="_x0000_i1857" style="width:0;height:1.5pt" o:hralign="center" o:hrstd="t" o:hr="t" fillcolor="#a0a0a0" stroked="f"/>
+          <v:rect id="_x0000_i1027" style="width:0;height:1.5pt" o:hralign="center" o:hrstd="t" o:hr="t" fillcolor="#a0a0a0" stroked="f"/>
         </w:pict>
       </w:r>
     </w:p>
@@ -4408,7 +5142,7 @@
       <w:pPr>
         <w:pStyle w:val="Heading3"/>
       </w:pPr>
-      <w:bookmarkStart w:id="25" w:name="_Toc211809515"/>
+      <w:bookmarkStart w:id="25" w:name="_Toc211909981"/>
       <w:r>
         <w:t>2.4. Constraints</w:t>
       </w:r>
@@ -4579,7 +5313,7 @@
       </w:pPr>
       <w:r>
         <w:pict w14:anchorId="3B58782D">
-          <v:rect id="_x0000_i1858" style="width:0;height:1.5pt" o:hralign="center" o:hrstd="t" o:hr="t" fillcolor="#a0a0a0" stroked="f"/>
+          <v:rect id="_x0000_i1028" style="width:0;height:1.5pt" o:hralign="center" o:hrstd="t" o:hr="t" fillcolor="#a0a0a0" stroked="f"/>
         </w:pict>
       </w:r>
     </w:p>
@@ -4587,7 +5321,7 @@
       <w:pPr>
         <w:pStyle w:val="Heading3"/>
       </w:pPr>
-      <w:bookmarkStart w:id="26" w:name="_Toc211809516"/>
+      <w:bookmarkStart w:id="26" w:name="_Toc211909982"/>
       <w:r>
         <w:t>2.5. Assumptions and Dependencies</w:t>
       </w:r>
@@ -4772,21 +5506,21 @@
       <w:pPr>
         <w:pStyle w:val="Heading2"/>
       </w:pPr>
-      <w:bookmarkStart w:id="28" w:name="Xb7783d75f581b77c1ccdc13dc09c6d42e9a447f"/>
-      <w:bookmarkStart w:id="29" w:name="_Toc211809517"/>
-      <w:bookmarkEnd w:id="20"/>
+      <w:bookmarkStart w:id="28" w:name="_Toc211909983"/>
+      <w:bookmarkStart w:id="29" w:name="Xb7783d75f581b77c1ccdc13dc09c6d42e9a447f"/>
+      <w:bookmarkEnd w:id="21"/>
       <w:bookmarkEnd w:id="27"/>
       <w:r>
         <w:lastRenderedPageBreak/>
         <w:t>3. Detailed Features (Functional Requirements)</w:t>
       </w:r>
-      <w:bookmarkEnd w:id="29"/>
+      <w:bookmarkEnd w:id="28"/>
     </w:p>
     <w:p>
       <w:pPr>
         <w:pStyle w:val="Heading3"/>
       </w:pPr>
-      <w:bookmarkStart w:id="30" w:name="_Toc211809518"/>
+      <w:bookmarkStart w:id="30" w:name="_Toc211909984"/>
       <w:r>
         <w:t>3.1. External Interface Requirements</w:t>
       </w:r>
@@ -5241,7 +5975,7 @@
       </w:pPr>
       <w:r>
         <w:pict w14:anchorId="252728A6">
-          <v:rect id="_x0000_i2509" style="width:0;height:1.5pt" o:hralign="center" o:hrstd="t" o:hr="t" fillcolor="#a0a0a0" stroked="f"/>
+          <v:rect id="_x0000_i1029" style="width:0;height:1.5pt" o:hralign="center" o:hrstd="t" o:hr="t" fillcolor="#a0a0a0" stroked="f"/>
         </w:pict>
       </w:r>
     </w:p>
@@ -5249,7 +5983,7 @@
       <w:pPr>
         <w:pStyle w:val="Heading3"/>
       </w:pPr>
-      <w:bookmarkStart w:id="31" w:name="_Toc211809519"/>
+      <w:bookmarkStart w:id="31" w:name="_Toc211909985"/>
       <w:r>
         <w:t>3.2. Functional Requirements</w:t>
       </w:r>
@@ -5826,7 +6560,7 @@
       </w:pPr>
       <w:r>
         <w:pict w14:anchorId="6A4F3840">
-          <v:rect id="_x0000_i2510" style="width:0;height:1.5pt" o:hralign="center" o:hrstd="t" o:hr="t" fillcolor="#a0a0a0" stroked="f"/>
+          <v:rect id="_x0000_i1030" style="width:0;height:1.5pt" o:hralign="center" o:hrstd="t" o:hr="t" fillcolor="#a0a0a0" stroked="f"/>
         </w:pict>
       </w:r>
     </w:p>
@@ -5834,7 +6568,7 @@
       <w:pPr>
         <w:pStyle w:val="Heading3"/>
       </w:pPr>
-      <w:bookmarkStart w:id="32" w:name="_Toc211809520"/>
+      <w:bookmarkStart w:id="32" w:name="_Toc211909986"/>
       <w:r>
         <w:t>3.3. Performance Requirements</w:t>
       </w:r>
@@ -5978,7 +6712,14 @@
           <w:b/>
           <w:bCs/>
         </w:rPr>
-        <w:t>50 MB</w:t>
+        <w:t>10</w:t>
+      </w:r>
+      <w:r>
+        <w:rPr>
+          <w:b/>
+          <w:bCs/>
+        </w:rPr>
+        <w:t>0 MB</w:t>
       </w:r>
       <w:r>
         <w:t xml:space="preserve"> (guideline); foreground service CPU usage minimal while waiting (timer tick ≤ 1 Hz).</w:t>
@@ -5990,7 +6731,7 @@
       </w:pPr>
       <w:r>
         <w:pict w14:anchorId="7C2DE82E">
-          <v:rect id="_x0000_i2511" style="width:0;height:1.5pt" o:hralign="center" o:hrstd="t" o:hr="t" fillcolor="#a0a0a0" stroked="f"/>
+          <v:rect id="_x0000_i1031" style="width:0;height:1.5pt" o:hralign="center" o:hrstd="t" o:hr="t" fillcolor="#a0a0a0" stroked="f"/>
         </w:pict>
       </w:r>
     </w:p>
@@ -5998,7 +6739,7 @@
       <w:pPr>
         <w:pStyle w:val="Heading3"/>
       </w:pPr>
-      <w:bookmarkStart w:id="33" w:name="_Toc211809521"/>
+      <w:bookmarkStart w:id="33" w:name="_Toc211909987"/>
       <w:r>
         <w:t>3.4. Design Constraints</w:t>
       </w:r>
@@ -6214,7 +6955,7 @@
       <w:pPr>
         <w:pStyle w:val="Heading3"/>
       </w:pPr>
-      <w:bookmarkStart w:id="34" w:name="_Toc211809522"/>
+      <w:bookmarkStart w:id="34" w:name="_Toc211909988"/>
       <w:r>
         <w:lastRenderedPageBreak/>
         <w:t>3.5. Software System Attributes</w:t>
@@ -6224,9 +6965,25 @@
     <w:p>
       <w:pPr>
         <w:pStyle w:val="BodyText"/>
+        <w:rPr>
+          <w:b/>
+          <w:bCs/>
+        </w:rPr>
+      </w:pPr>
+      <w:r>
+        <w:rPr>
+          <w:b/>
+          <w:bCs/>
+        </w:rPr>
+        <w:t>Security</w:t>
+      </w:r>
+    </w:p>
+    <w:p>
+      <w:pPr>
+        <w:pStyle w:val="BodyText"/>
         <w:numPr>
           <w:ilvl w:val="0"/>
-          <w:numId w:val="17"/>
+          <w:numId w:val="27"/>
         </w:numPr>
       </w:pPr>
       <w:r>
@@ -6234,26 +6991,10 @@
           <w:b/>
           <w:bCs/>
         </w:rPr>
-        <w:t>Security &amp; Privacy:</w:t>
-      </w:r>
-      <w:r>
-        <w:t xml:space="preserve"> TLS 1.2+; least-</w:t>
-      </w:r>
-      <w:proofErr w:type="gramStart"/>
-      <w:r>
-        <w:t>privilege</w:t>
-      </w:r>
-      <w:proofErr w:type="gramEnd"/>
-      <w:r>
-        <w:t xml:space="preserve"> IAM for deployments; redact logs; store user data locally (</w:t>
-      </w:r>
-      <w:proofErr w:type="gramStart"/>
-      <w:r>
-        <w:t>no</w:t>
-      </w:r>
-      <w:proofErr w:type="gramEnd"/>
-      <w:r>
-        <w:t xml:space="preserve"> mandatory accounts); secrets via GitHub Actions only.</w:t>
+        <w:t>SSA-S-1</w:t>
+      </w:r>
+      <w:r>
+        <w:t xml:space="preserve"> All API traffic uses HTTPS; reject plain HTTP.</w:t>
       </w:r>
     </w:p>
     <w:p>
@@ -6261,7 +7002,7 @@
         <w:pStyle w:val="BodyText"/>
         <w:numPr>
           <w:ilvl w:val="0"/>
-          <w:numId w:val="17"/>
+          <w:numId w:val="27"/>
         </w:numPr>
       </w:pPr>
       <w:r>
@@ -6269,26 +7010,10 @@
           <w:b/>
           <w:bCs/>
         </w:rPr>
-        <w:t>Reliability &amp; Availability:</w:t>
-      </w:r>
-      <w:r>
-        <w:t xml:space="preserve"> Graceful handling of timeouts/5xx with backoff; </w:t>
-      </w:r>
-      <w:proofErr w:type="spellStart"/>
-      <w:r>
-        <w:t>WorkManager</w:t>
-      </w:r>
-      <w:proofErr w:type="spellEnd"/>
-      <w:r>
-        <w:t xml:space="preserve"> survives reboots; CI ensures tests pass before </w:t>
-      </w:r>
-      <w:proofErr w:type="gramStart"/>
-      <w:r>
-        <w:t>deploy</w:t>
-      </w:r>
-      <w:proofErr w:type="gramEnd"/>
-      <w:r>
-        <w:t>.</w:t>
+        <w:t>SSA-S-2</w:t>
+      </w:r>
+      <w:r>
+        <w:t xml:space="preserve"> Secrets are provided via GitHub Actions Secrets → env vars at deployment; never logged or returned to clients.</w:t>
       </w:r>
     </w:p>
     <w:p>
@@ -6296,7 +7021,7 @@
         <w:pStyle w:val="BodyText"/>
         <w:numPr>
           <w:ilvl w:val="0"/>
-          <w:numId w:val="17"/>
+          <w:numId w:val="27"/>
         </w:numPr>
       </w:pPr>
       <w:r>
@@ -6304,18 +7029,10 @@
           <w:b/>
           <w:bCs/>
         </w:rPr>
-        <w:t>Maintainability:</w:t>
-      </w:r>
-      <w:r>
-        <w:t xml:space="preserve"> Layered app (UI / </w:t>
-      </w:r>
-      <w:proofErr w:type="spellStart"/>
-      <w:r>
-        <w:t>ViewModel</w:t>
-      </w:r>
-      <w:proofErr w:type="spellEnd"/>
-      <w:r>
-        <w:t xml:space="preserve"> / Services / Repos / DAOs); backend split into routes/controllers/services; formatted/linted code; API schema documented.</w:t>
+        <w:t>SSA-S-3</w:t>
+      </w:r>
+      <w:r>
+        <w:t xml:space="preserve"> Input validation on backend: query length 1–300; count 1–5; content sanitized before prompt assembly and response parsing.</w:t>
       </w:r>
     </w:p>
     <w:p>
@@ -6323,7 +7040,7 @@
         <w:pStyle w:val="BodyText"/>
         <w:numPr>
           <w:ilvl w:val="0"/>
-          <w:numId w:val="17"/>
+          <w:numId w:val="27"/>
         </w:numPr>
       </w:pPr>
       <w:r>
@@ -6331,10 +7048,26 @@
           <w:b/>
           <w:bCs/>
         </w:rPr>
-        <w:t>Usability &amp; Accessibility:</w:t>
-      </w:r>
-      <w:r>
-        <w:t xml:space="preserve"> Clear language, large touch targets, content descriptions; color indicators accompanied by text labels.</w:t>
+        <w:t>SSA-S-4</w:t>
+      </w:r>
+      <w:r>
+        <w:t xml:space="preserve"> No PII collection; all user data (recipes, inventory, shopping list) stays on-device by default.</w:t>
+      </w:r>
+    </w:p>
+    <w:p>
+      <w:pPr>
+        <w:pStyle w:val="BodyText"/>
+        <w:rPr>
+          <w:b/>
+          <w:bCs/>
+        </w:rPr>
+      </w:pPr>
+      <w:r>
+        <w:rPr>
+          <w:b/>
+          <w:bCs/>
+        </w:rPr>
+        <w:t>Reliability &amp; Fault Tolerance</w:t>
       </w:r>
     </w:p>
     <w:p>
@@ -6342,7 +7075,7 @@
         <w:pStyle w:val="BodyText"/>
         <w:numPr>
           <w:ilvl w:val="0"/>
-          <w:numId w:val="17"/>
+          <w:numId w:val="28"/>
         </w:numPr>
       </w:pPr>
       <w:r>
@@ -6350,18 +7083,10 @@
           <w:b/>
           <w:bCs/>
         </w:rPr>
-        <w:t>Portability &amp; Scalability:</w:t>
-      </w:r>
-      <w:r>
-        <w:t xml:space="preserve"> Serverless </w:t>
-      </w:r>
-      <w:proofErr w:type="gramStart"/>
-      <w:r>
-        <w:t>container</w:t>
-      </w:r>
-      <w:proofErr w:type="gramEnd"/>
-      <w:r>
-        <w:t xml:space="preserve"> on Cloud Run; scale-to-zero acceptable for MVP; can raise min instances if latency becomes critical.</w:t>
+        <w:t>SSA-R-1</w:t>
+      </w:r>
+      <w:r>
+        <w:t xml:space="preserve"> Client retries idempotent calls on transient failures with exponential backoff (base 2 s, max 20 s, attempts ≤ 3).</w:t>
       </w:r>
     </w:p>
     <w:p>
@@ -6369,7 +7094,7 @@
         <w:pStyle w:val="BodyText"/>
         <w:numPr>
           <w:ilvl w:val="0"/>
-          <w:numId w:val="17"/>
+          <w:numId w:val="28"/>
         </w:numPr>
       </w:pPr>
       <w:r>
@@ -6377,10 +7102,18 @@
           <w:b/>
           <w:bCs/>
         </w:rPr>
-        <w:t>Observability:</w:t>
-      </w:r>
-      <w:r>
-        <w:t xml:space="preserve"> Structured logs with request IDs; Cloud Monitoring dashboards for latency and error rates; health endpoint for deploy checks.</w:t>
+        <w:t>SSA-R-2</w:t>
+      </w:r>
+      <w:r>
+        <w:t xml:space="preserve"> </w:t>
+      </w:r>
+      <w:proofErr w:type="spellStart"/>
+      <w:r>
+        <w:t>WorkManager</w:t>
+      </w:r>
+      <w:proofErr w:type="spellEnd"/>
+      <w:r>
+        <w:t xml:space="preserve"> jobs survive device reboot and respect connectivity constraints.</w:t>
       </w:r>
     </w:p>
     <w:p>
@@ -6388,7 +7121,7 @@
         <w:pStyle w:val="BodyText"/>
         <w:numPr>
           <w:ilvl w:val="0"/>
-          <w:numId w:val="17"/>
+          <w:numId w:val="28"/>
         </w:numPr>
       </w:pPr>
       <w:r>
@@ -6396,10 +7129,589 @@
           <w:b/>
           <w:bCs/>
         </w:rPr>
-        <w:t>Internationalization (readiness):</w:t>
-      </w:r>
-      <w:r>
-        <w:t xml:space="preserve"> Strings externalized; English baseline.</w:t>
+        <w:t>SSA-R-3</w:t>
+      </w:r>
+      <w:r>
+        <w:t xml:space="preserve"> On DB write failure, the app surfaces a clear error and leaves the prior state intact (no partial </w:t>
+      </w:r>
+      <w:proofErr w:type="gramStart"/>
+      <w:r>
+        <w:t>writes</w:t>
+      </w:r>
+      <w:proofErr w:type="gramEnd"/>
+      <w:r>
+        <w:t>).</w:t>
+      </w:r>
+    </w:p>
+    <w:p>
+      <w:pPr>
+        <w:pStyle w:val="BodyText"/>
+        <w:rPr>
+          <w:b/>
+          <w:bCs/>
+        </w:rPr>
+      </w:pPr>
+      <w:r>
+        <w:rPr>
+          <w:b/>
+          <w:bCs/>
+        </w:rPr>
+        <w:t>Maintainability</w:t>
+      </w:r>
+    </w:p>
+    <w:p>
+      <w:pPr>
+        <w:pStyle w:val="BodyText"/>
+        <w:numPr>
+          <w:ilvl w:val="0"/>
+          <w:numId w:val="33"/>
+        </w:numPr>
+      </w:pPr>
+      <w:r>
+        <w:rPr>
+          <w:b/>
+          <w:bCs/>
+        </w:rPr>
+        <w:t xml:space="preserve">SSA-M-1 </w:t>
+      </w:r>
+      <w:r>
+        <w:rPr>
+          <w:b/>
+          <w:bCs/>
+        </w:rPr>
+        <w:t>Code structure:</w:t>
+      </w:r>
+      <w:r>
+        <w:t xml:space="preserve"> Layered client (UI → </w:t>
+      </w:r>
+      <w:proofErr w:type="spellStart"/>
+      <w:r>
+        <w:t>ViewModel</w:t>
+      </w:r>
+      <w:proofErr w:type="spellEnd"/>
+      <w:r>
+        <w:t xml:space="preserve"> → Service/Repo → DAO) and server (routes → controllers/services → OpenAI adapter); keep cross-module coupling minimal (no UI↔DB jumps).</w:t>
+      </w:r>
+    </w:p>
+    <w:p>
+      <w:pPr>
+        <w:pStyle w:val="BodyText"/>
+        <w:numPr>
+          <w:ilvl w:val="0"/>
+          <w:numId w:val="33"/>
+        </w:numPr>
+      </w:pPr>
+      <w:r>
+        <w:rPr>
+          <w:b/>
+          <w:bCs/>
+        </w:rPr>
+        <w:t xml:space="preserve">SSA-M-2 </w:t>
+      </w:r>
+      <w:r>
+        <w:rPr>
+          <w:b/>
+          <w:bCs/>
+        </w:rPr>
+        <w:t>Bug turnaround:</w:t>
+      </w:r>
+      <w:r>
+        <w:t xml:space="preserve"> Sev-1 hotfix commit ≤ </w:t>
+      </w:r>
+      <w:r>
+        <w:rPr>
+          <w:b/>
+          <w:bCs/>
+        </w:rPr>
+        <w:t>4 h</w:t>
+      </w:r>
+      <w:r>
+        <w:t xml:space="preserve">, MTTR ≤ </w:t>
+      </w:r>
+      <w:r>
+        <w:rPr>
+          <w:b/>
+          <w:bCs/>
+        </w:rPr>
+        <w:t>6 h</w:t>
+      </w:r>
+      <w:r>
+        <w:t xml:space="preserve">; Sev-2 fix ≤ </w:t>
+      </w:r>
+      <w:r>
+        <w:rPr>
+          <w:b/>
+          <w:bCs/>
+        </w:rPr>
+        <w:t>2 business days</w:t>
+      </w:r>
+      <w:r>
+        <w:t xml:space="preserve">; Sev-3 fix ≤ </w:t>
+      </w:r>
+      <w:r>
+        <w:rPr>
+          <w:b/>
+          <w:bCs/>
+        </w:rPr>
+        <w:t>5 business days</w:t>
+      </w:r>
+      <w:r>
+        <w:t>.</w:t>
+      </w:r>
+    </w:p>
+    <w:p>
+      <w:pPr>
+        <w:pStyle w:val="BodyText"/>
+        <w:numPr>
+          <w:ilvl w:val="0"/>
+          <w:numId w:val="33"/>
+        </w:numPr>
+      </w:pPr>
+      <w:r>
+        <w:rPr>
+          <w:b/>
+          <w:bCs/>
+        </w:rPr>
+        <w:t xml:space="preserve">SSA-M-3 </w:t>
+      </w:r>
+      <w:r>
+        <w:rPr>
+          <w:b/>
+          <w:bCs/>
+        </w:rPr>
+        <w:t>CI/CD &amp; review:</w:t>
+      </w:r>
+      <w:r>
+        <w:t xml:space="preserve"> Self-review checklist on every PR; pipeline ≤ </w:t>
+      </w:r>
+      <w:r>
+        <w:rPr>
+          <w:b/>
+          <w:bCs/>
+        </w:rPr>
+        <w:t>10 min</w:t>
+      </w:r>
+      <w:r>
+        <w:t xml:space="preserve"> (backend) / </w:t>
+      </w:r>
+      <w:r>
+        <w:rPr>
+          <w:b/>
+          <w:bCs/>
+        </w:rPr>
+        <w:t>15 min</w:t>
+      </w:r>
+      <w:r>
+        <w:t xml:space="preserve"> (Android); no merges with failing checks.</w:t>
+      </w:r>
+    </w:p>
+    <w:p>
+      <w:pPr>
+        <w:pStyle w:val="BodyText"/>
+        <w:numPr>
+          <w:ilvl w:val="0"/>
+          <w:numId w:val="33"/>
+        </w:numPr>
+      </w:pPr>
+      <w:r>
+        <w:rPr>
+          <w:b/>
+          <w:bCs/>
+        </w:rPr>
+        <w:t xml:space="preserve">SSA-M-4 </w:t>
+      </w:r>
+      <w:r>
+        <w:rPr>
+          <w:b/>
+          <w:bCs/>
+        </w:rPr>
+        <w:t>Testing:</w:t>
+      </w:r>
+      <w:r>
+        <w:t xml:space="preserve"> Coverage ≥ </w:t>
+      </w:r>
+      <w:r>
+        <w:rPr>
+          <w:b/>
+          <w:bCs/>
+        </w:rPr>
+        <w:t>80%</w:t>
+      </w:r>
+      <w:r>
+        <w:t xml:space="preserve"> backend and </w:t>
+      </w:r>
+      <w:r>
+        <w:rPr>
+          <w:b/>
+          <w:bCs/>
+        </w:rPr>
+        <w:t>70%</w:t>
+      </w:r>
+      <w:r>
+        <w:t xml:space="preserve"> Android logic; new/changed code includes tests; acceptance tests updated within </w:t>
+      </w:r>
+      <w:r>
+        <w:rPr>
+          <w:b/>
+          <w:bCs/>
+        </w:rPr>
+        <w:t>2 business days</w:t>
+      </w:r>
+      <w:r>
+        <w:t xml:space="preserve"> of requirement changes.</w:t>
+      </w:r>
+    </w:p>
+    <w:p>
+      <w:pPr>
+        <w:pStyle w:val="BodyText"/>
+        <w:numPr>
+          <w:ilvl w:val="0"/>
+          <w:numId w:val="33"/>
+        </w:numPr>
+      </w:pPr>
+      <w:r>
+        <w:rPr>
+          <w:b/>
+          <w:bCs/>
+        </w:rPr>
+        <w:t xml:space="preserve">SSA-M-5 </w:t>
+      </w:r>
+      <w:r>
+        <w:rPr>
+          <w:b/>
+          <w:bCs/>
+        </w:rPr>
+        <w:t>Docs &amp; diagrams:</w:t>
+      </w:r>
+      <w:r>
+        <w:t xml:space="preserve"> Update SRS sections and API docs within </w:t>
+      </w:r>
+      <w:r>
+        <w:rPr>
+          <w:b/>
+          <w:bCs/>
+        </w:rPr>
+        <w:t>1 business day</w:t>
+      </w:r>
+      <w:r>
+        <w:t xml:space="preserve"> of </w:t>
+      </w:r>
+      <w:proofErr w:type="gramStart"/>
+      <w:r>
+        <w:t>merge</w:t>
+      </w:r>
+      <w:proofErr w:type="gramEnd"/>
+      <w:r>
+        <w:t xml:space="preserve">; regenerate </w:t>
+      </w:r>
+      <w:proofErr w:type="spellStart"/>
+      <w:r>
+        <w:t>PlantUML</w:t>
+      </w:r>
+      <w:proofErr w:type="spellEnd"/>
+      <w:r>
+        <w:t xml:space="preserve"> in the same PR.</w:t>
+      </w:r>
+    </w:p>
+    <w:p>
+      <w:pPr>
+        <w:pStyle w:val="BodyText"/>
+        <w:numPr>
+          <w:ilvl w:val="0"/>
+          <w:numId w:val="33"/>
+        </w:numPr>
+      </w:pPr>
+      <w:r>
+        <w:rPr>
+          <w:b/>
+          <w:bCs/>
+        </w:rPr>
+        <w:t xml:space="preserve">SSA-M-6 </w:t>
+      </w:r>
+      <w:r>
+        <w:rPr>
+          <w:b/>
+          <w:bCs/>
+        </w:rPr>
+        <w:t>Dependencies &amp; builds:</w:t>
+      </w:r>
+      <w:r>
+        <w:t xml:space="preserve"> Security-critical updates within </w:t>
+      </w:r>
+      <w:r>
+        <w:rPr>
+          <w:b/>
+          <w:bCs/>
+        </w:rPr>
+        <w:t>3 days</w:t>
+      </w:r>
+      <w:r>
+        <w:t xml:space="preserve"> of advisory; Android release build ≤ </w:t>
+      </w:r>
+      <w:r>
+        <w:rPr>
+          <w:b/>
+          <w:bCs/>
+        </w:rPr>
+        <w:t>8 min</w:t>
+      </w:r>
+      <w:r>
+        <w:t xml:space="preserve">, backend image build ≤ </w:t>
+      </w:r>
+      <w:r>
+        <w:rPr>
+          <w:b/>
+          <w:bCs/>
+        </w:rPr>
+        <w:t>5 min</w:t>
+      </w:r>
+      <w:r>
+        <w:t>.</w:t>
+      </w:r>
+    </w:p>
+    <w:p>
+      <w:pPr>
+        <w:pStyle w:val="BodyText"/>
+        <w:numPr>
+          <w:ilvl w:val="0"/>
+          <w:numId w:val="33"/>
+        </w:numPr>
+      </w:pPr>
+      <w:r>
+        <w:rPr>
+          <w:b/>
+          <w:bCs/>
+        </w:rPr>
+        <w:lastRenderedPageBreak/>
+        <w:t xml:space="preserve">SSA-M-7 </w:t>
+      </w:r>
+      <w:r>
+        <w:rPr>
+          <w:b/>
+          <w:bCs/>
+        </w:rPr>
+        <w:t>Release &amp; rollback:</w:t>
+      </w:r>
+      <w:r>
+        <w:t xml:space="preserve"> Regular releases </w:t>
+      </w:r>
+      <w:r>
+        <w:rPr>
+          <w:b/>
+          <w:bCs/>
+        </w:rPr>
+        <w:t>bi-weekly</w:t>
+      </w:r>
+      <w:r>
+        <w:t xml:space="preserve"> (or on demand for Sev-1); Cloud Run rollback to previous revision in </w:t>
+      </w:r>
+      <w:r>
+        <w:rPr>
+          <w:b/>
+          <w:bCs/>
+        </w:rPr>
+        <w:t>≤ 10 min</w:t>
+      </w:r>
+      <w:r>
+        <w:t xml:space="preserve"> if health checks fail.</w:t>
+      </w:r>
+    </w:p>
+    <w:p>
+      <w:pPr>
+        <w:pStyle w:val="BodyText"/>
+        <w:numPr>
+          <w:ilvl w:val="0"/>
+          <w:numId w:val="33"/>
+        </w:numPr>
+      </w:pPr>
+      <w:r>
+        <w:rPr>
+          <w:b/>
+          <w:bCs/>
+        </w:rPr>
+        <w:t xml:space="preserve">SSA-M-8 </w:t>
+      </w:r>
+      <w:r>
+        <w:rPr>
+          <w:b/>
+          <w:bCs/>
+        </w:rPr>
+        <w:t>Onboarding/readme:</w:t>
+      </w:r>
+      <w:r>
+        <w:t xml:space="preserve"> Fresh setup to run end-to-end in </w:t>
+      </w:r>
+      <w:r>
+        <w:rPr>
+          <w:b/>
+          <w:bCs/>
+        </w:rPr>
+        <w:t>≤ 2 hours</w:t>
+      </w:r>
+      <w:r>
+        <w:t xml:space="preserve"> using repo instructions.</w:t>
+      </w:r>
+    </w:p>
+    <w:p>
+      <w:pPr>
+        <w:pStyle w:val="BodyText"/>
+        <w:rPr>
+          <w:b/>
+          <w:bCs/>
+        </w:rPr>
+      </w:pPr>
+      <w:r>
+        <w:rPr>
+          <w:b/>
+          <w:bCs/>
+        </w:rPr>
+        <w:t>Observability</w:t>
+      </w:r>
+    </w:p>
+    <w:p>
+      <w:pPr>
+        <w:pStyle w:val="BodyText"/>
+        <w:numPr>
+          <w:ilvl w:val="0"/>
+          <w:numId w:val="30"/>
+        </w:numPr>
+      </w:pPr>
+      <w:r>
+        <w:rPr>
+          <w:b/>
+          <w:bCs/>
+        </w:rPr>
+        <w:t>SSA-O-1 Backend logs:</w:t>
+      </w:r>
+      <w:r>
+        <w:t xml:space="preserve"> request ID, endpoint, duration, status code; never log secrets or full prompts.</w:t>
+      </w:r>
+    </w:p>
+    <w:p>
+      <w:pPr>
+        <w:pStyle w:val="BodyText"/>
+        <w:numPr>
+          <w:ilvl w:val="0"/>
+          <w:numId w:val="30"/>
+        </w:numPr>
+      </w:pPr>
+      <w:r>
+        <w:rPr>
+          <w:b/>
+          <w:bCs/>
+        </w:rPr>
+        <w:t>SSA-O-2 Cloud Monitoring</w:t>
+      </w:r>
+      <w:r>
+        <w:t xml:space="preserve"> dashboards track latency, error rate, and revision health; deploys check a /health endpoint before traffic shift.</w:t>
+      </w:r>
+    </w:p>
+    <w:p>
+      <w:pPr>
+        <w:pStyle w:val="BodyText"/>
+        <w:rPr>
+          <w:b/>
+          <w:bCs/>
+        </w:rPr>
+      </w:pPr>
+      <w:r>
+        <w:rPr>
+          <w:b/>
+          <w:bCs/>
+        </w:rPr>
+        <w:t>Usability &amp; Accessibility</w:t>
+      </w:r>
+    </w:p>
+    <w:p>
+      <w:pPr>
+        <w:pStyle w:val="BodyText"/>
+        <w:numPr>
+          <w:ilvl w:val="0"/>
+          <w:numId w:val="31"/>
+        </w:numPr>
+      </w:pPr>
+      <w:r>
+        <w:rPr>
+          <w:b/>
+          <w:bCs/>
+        </w:rPr>
+        <w:t>SSA-U-1</w:t>
+      </w:r>
+      <w:r>
+        <w:t xml:space="preserve"> All actionable elements have content descriptions; important color cues include text (e.g., “Enough/Not enough”).</w:t>
+      </w:r>
+    </w:p>
+    <w:p>
+      <w:pPr>
+        <w:pStyle w:val="BodyText"/>
+        <w:numPr>
+          <w:ilvl w:val="0"/>
+          <w:numId w:val="31"/>
+        </w:numPr>
+      </w:pPr>
+      <w:r>
+        <w:rPr>
+          <w:b/>
+          <w:bCs/>
+        </w:rPr>
+        <w:t>SSA-U-2</w:t>
+      </w:r>
+      <w:r>
+        <w:t xml:space="preserve"> Copy is plain-language; error messages propose next actions (Retry, Edit settings).</w:t>
+      </w:r>
+    </w:p>
+    <w:p>
+      <w:pPr>
+        <w:pStyle w:val="BodyText"/>
+        <w:rPr>
+          <w:b/>
+          <w:bCs/>
+        </w:rPr>
+      </w:pPr>
+      <w:r>
+        <w:rPr>
+          <w:b/>
+          <w:bCs/>
+        </w:rPr>
+        <w:t>Portability &amp; Scalability</w:t>
+      </w:r>
+    </w:p>
+    <w:p>
+      <w:pPr>
+        <w:pStyle w:val="BodyText"/>
+        <w:numPr>
+          <w:ilvl w:val="0"/>
+          <w:numId w:val="32"/>
+        </w:numPr>
+      </w:pPr>
+      <w:r>
+        <w:rPr>
+          <w:b/>
+          <w:bCs/>
+        </w:rPr>
+        <w:t>SSA-P-1</w:t>
+      </w:r>
+      <w:r>
+        <w:t xml:space="preserve"> Containerized backend can scale on Cloud Run; scale-to-zero permitted for MVP.</w:t>
+      </w:r>
+    </w:p>
+    <w:p>
+      <w:pPr>
+        <w:pStyle w:val="BodyText"/>
+        <w:numPr>
+          <w:ilvl w:val="0"/>
+          <w:numId w:val="32"/>
+        </w:numPr>
+      </w:pPr>
+      <w:r>
+        <w:rPr>
+          <w:b/>
+          <w:bCs/>
+        </w:rPr>
+        <w:t>SSA-P-2</w:t>
+      </w:r>
+      <w:r>
+        <w:t xml:space="preserve"> Min instances can be raised later for latency targets without code changes.</w:t>
       </w:r>
     </w:p>
     <w:p>
@@ -6408,7 +7720,7 @@
       </w:pPr>
       <w:r>
         <w:pict w14:anchorId="628C13A1">
-          <v:rect id="_x0000_i2513" style="width:0;height:1.5pt" o:hralign="center" o:hrstd="t" o:hr="t" fillcolor="#a0a0a0" stroked="f"/>
+          <v:rect id="_x0000_i1032" style="width:0;height:1.5pt" o:hralign="center" o:hrstd="t" o:hr="t" fillcolor="#a0a0a0" stroked="f"/>
         </w:pict>
       </w:r>
     </w:p>
@@ -6416,7 +7728,7 @@
       <w:pPr>
         <w:pStyle w:val="Heading3"/>
       </w:pPr>
-      <w:bookmarkStart w:id="35" w:name="_Toc211809523"/>
+      <w:bookmarkStart w:id="35" w:name="_Toc211909989"/>
       <w:r>
         <w:t>3.6. Other System Requirements</w:t>
       </w:r>
@@ -6534,26 +7846,26 @@
       <w:pPr>
         <w:pStyle w:val="Heading1"/>
       </w:pPr>
-      <w:bookmarkStart w:id="36" w:name="appendices"/>
-      <w:bookmarkStart w:id="37" w:name="_Toc211809524"/>
-      <w:bookmarkEnd w:id="0"/>
-      <w:bookmarkEnd w:id="28"/>
+      <w:bookmarkStart w:id="36" w:name="_Toc211909990"/>
+      <w:bookmarkStart w:id="37" w:name="appendices"/>
+      <w:bookmarkEnd w:id="2"/>
+      <w:bookmarkEnd w:id="29"/>
       <w:r>
         <w:lastRenderedPageBreak/>
         <w:t>APPENDICES</w:t>
       </w:r>
-      <w:bookmarkEnd w:id="37"/>
+      <w:bookmarkEnd w:id="36"/>
     </w:p>
     <w:p>
       <w:pPr>
         <w:pStyle w:val="Heading2"/>
       </w:pPr>
-      <w:bookmarkStart w:id="38" w:name="a1.-interview-with-the-customer"/>
-      <w:bookmarkStart w:id="39" w:name="_Toc211809525"/>
+      <w:bookmarkStart w:id="38" w:name="_Toc211909991"/>
+      <w:bookmarkStart w:id="39" w:name="a1.-interview-with-the-customer"/>
       <w:r>
         <w:t>A1. Interview with the customer</w:t>
       </w:r>
-      <w:bookmarkEnd w:id="39"/>
+      <w:bookmarkEnd w:id="38"/>
     </w:p>
     <w:p>
       <w:pPr>
@@ -7001,35 +8313,35 @@
       <w:pPr>
         <w:pStyle w:val="Heading2"/>
       </w:pPr>
-      <w:bookmarkStart w:id="40" w:name="a2.-system-diagram"/>
-      <w:bookmarkStart w:id="41" w:name="_Toc211809526"/>
-      <w:bookmarkEnd w:id="38"/>
+      <w:bookmarkStart w:id="40" w:name="_Toc211909992"/>
+      <w:bookmarkStart w:id="41" w:name="a2.-system-diagram"/>
+      <w:bookmarkEnd w:id="39"/>
       <w:r>
         <w:t>A2. System diagram</w:t>
       </w:r>
+      <w:bookmarkEnd w:id="40"/>
+    </w:p>
+    <w:p>
+      <w:pPr>
+        <w:pStyle w:val="FirstParagraph"/>
+      </w:pPr>
+      <w:r>
+        <w:t xml:space="preserve">System diagram </w:t>
+      </w:r>
+      <w:r>
+        <w:rPr>
+          <w:b/>
+          <w:bCs/>
+        </w:rPr>
+        <w:t>Explanation.</w:t>
+      </w:r>
+      <w:r>
+        <w:t xml:space="preserve"> The Android client owns UX and local data. The Express API on Cloud Run is a thin gateway to OpenAI and returns normalized JSON. Related components are stacked vertically to keep dependencies short and readable.</w:t>
+      </w:r>
+    </w:p>
+    <w:p>
+      <w:bookmarkStart w:id="42" w:name="a3.-use-cases-diagrams"/>
       <w:bookmarkEnd w:id="41"/>
-    </w:p>
-    <w:p>
-      <w:pPr>
-        <w:pStyle w:val="FirstParagraph"/>
-      </w:pPr>
-      <w:r>
-        <w:t xml:space="preserve">System diagram </w:t>
-      </w:r>
-      <w:r>
-        <w:rPr>
-          <w:b/>
-          <w:bCs/>
-        </w:rPr>
-        <w:t>Explanation.</w:t>
-      </w:r>
-      <w:r>
-        <w:t xml:space="preserve"> The Android client owns UX and local data. The Express API on Cloud Run is a thin gateway to OpenAI and returns normalized JSON. Related components are stacked vertically to keep dependencies short and readable.</w:t>
-      </w:r>
-    </w:p>
-    <w:p>
-      <w:bookmarkStart w:id="42" w:name="a3.-use-cases-diagrams"/>
-      <w:bookmarkEnd w:id="40"/>
       <w:r>
         <w:rPr>
           <w:noProof/>
@@ -7088,7 +8400,7 @@
       <w:pPr>
         <w:pStyle w:val="Heading2"/>
       </w:pPr>
-      <w:bookmarkStart w:id="43" w:name="_Toc211809527"/>
+      <w:bookmarkStart w:id="43" w:name="_Toc211909993"/>
       <w:r>
         <w:lastRenderedPageBreak/>
         <w:t>A3. Use Cases Diagrams</w:t>
@@ -7134,10 +8446,10 @@
           <w:noProof/>
         </w:rPr>
         <w:drawing>
-          <wp:inline distT="0" distB="0" distL="0" distR="0" wp14:anchorId="04AC2E18" wp14:editId="0504E748">
-            <wp:extent cx="2891790" cy="6964045"/>
+          <wp:inline distT="0" distB="0" distL="0" distR="0" wp14:anchorId="04AC2E18" wp14:editId="02FD3272">
+            <wp:extent cx="4198908" cy="6286500"/>
             <wp:effectExtent l="0" t="0" r="0" b="0"/>
-            <wp:docPr id="1040216449" name="Picture 3" descr="A diagram of a recipe&#10;&#10;AI-generated content may be incorrect."/>
+            <wp:docPr id="1040216449" name="Picture 3"/>
             <wp:cNvGraphicFramePr>
               <a:graphicFrameLocks xmlns:a="http://schemas.openxmlformats.org/drawingml/2006/main" noChangeAspect="1"/>
             </wp:cNvGraphicFramePr>
@@ -7145,7 +8457,7 @@
               <a:graphicData uri="http://schemas.openxmlformats.org/drawingml/2006/picture">
                 <pic:pic xmlns:pic="http://schemas.openxmlformats.org/drawingml/2006/picture">
                   <pic:nvPicPr>
-                    <pic:cNvPr id="1040216449" name="Picture 3" descr="A diagram of a recipe&#10;&#10;AI-generated content may be incorrect."/>
+                    <pic:cNvPr id="1040216449" name="Picture 3"/>
                     <pic:cNvPicPr>
                       <a:picLocks noChangeAspect="1" noChangeArrowheads="1"/>
                     </pic:cNvPicPr>
@@ -7158,7 +8470,6 @@
                         </a:ext>
                       </a:extLst>
                     </a:blip>
-                    <a:srcRect/>
                     <a:stretch>
                       <a:fillRect/>
                     </a:stretch>
@@ -7166,7 +8477,7 @@
                   <pic:spPr bwMode="auto">
                     <a:xfrm>
                       <a:off x="0" y="0"/>
-                      <a:ext cx="2891790" cy="6964045"/>
+                      <a:ext cx="4206060" cy="6297209"/>
                     </a:xfrm>
                     <a:prstGeom prst="rect">
                       <a:avLst/>
@@ -7187,14 +8498,14 @@
       <w:pPr>
         <w:pStyle w:val="Heading2"/>
       </w:pPr>
-      <w:bookmarkStart w:id="44" w:name="a4.-class-diagrams"/>
-      <w:bookmarkStart w:id="45" w:name="_Toc211809528"/>
+      <w:bookmarkStart w:id="44" w:name="_Toc211909994"/>
+      <w:bookmarkStart w:id="45" w:name="a4.-class-diagrams"/>
       <w:bookmarkEnd w:id="42"/>
       <w:r>
         <w:lastRenderedPageBreak/>
         <w:t>A4. Class Diagrams</w:t>
       </w:r>
-      <w:bookmarkEnd w:id="45"/>
+      <w:bookmarkEnd w:id="44"/>
     </w:p>
     <w:p>
       <w:pPr>
@@ -7258,13 +8569,13 @@
       <w:pPr>
         <w:pStyle w:val="Heading2"/>
       </w:pPr>
-      <w:bookmarkStart w:id="46" w:name="a5.-sequence-diagrams"/>
-      <w:bookmarkStart w:id="47" w:name="_Toc211809529"/>
-      <w:bookmarkEnd w:id="44"/>
+      <w:bookmarkStart w:id="46" w:name="_Toc211909995"/>
+      <w:bookmarkStart w:id="47" w:name="a5.-sequence-diagrams"/>
+      <w:bookmarkEnd w:id="45"/>
       <w:r>
         <w:t>A5. Sequence Diagrams</w:t>
       </w:r>
-      <w:bookmarkEnd w:id="47"/>
+      <w:bookmarkEnd w:id="46"/>
     </w:p>
     <w:p>
       <w:pPr>
@@ -7506,13 +8817,29 @@
       <w:pPr>
         <w:pStyle w:val="Heading2"/>
       </w:pPr>
-      <w:bookmarkStart w:id="48" w:name="a6.-state-diagrams"/>
-      <w:bookmarkStart w:id="49" w:name="_Toc211809530"/>
-      <w:bookmarkEnd w:id="46"/>
+      <w:bookmarkStart w:id="48" w:name="_Toc211909996"/>
+      <w:bookmarkStart w:id="49" w:name="a6.-state-diagrams"/>
+      <w:bookmarkEnd w:id="47"/>
       <w:r>
         <w:t>A6. State Diagrams</w:t>
       </w:r>
-      <w:bookmarkEnd w:id="49"/>
+      <w:bookmarkEnd w:id="48"/>
+    </w:p>
+    <w:p>
+      <w:pPr>
+        <w:pStyle w:val="BodyText"/>
+        <w:rPr>
+          <w:b/>
+          <w:bCs/>
+        </w:rPr>
+      </w:pPr>
+      <w:r>
+        <w:rPr>
+          <w:b/>
+          <w:bCs/>
+        </w:rPr>
+        <w:t>Shopping Item State Diagram</w:t>
+      </w:r>
     </w:p>
     <w:p>
       <w:pPr>
@@ -7523,8 +8850,8 @@
           <w:noProof/>
         </w:rPr>
         <w:drawing>
-          <wp:inline distT="0" distB="0" distL="0" distR="0" wp14:anchorId="7D410588" wp14:editId="5ECA2F1D">
-            <wp:extent cx="2743200" cy="3348990"/>
+          <wp:inline distT="0" distB="0" distL="0" distR="0" wp14:anchorId="7D410588" wp14:editId="2BCDECF0">
+            <wp:extent cx="2348416" cy="2867025"/>
             <wp:effectExtent l="0" t="0" r="0" b="0"/>
             <wp:docPr id="7171908" name="Picture 8" descr="A diagram of a company&#10;&#10;AI-generated content may be incorrect."/>
             <wp:cNvGraphicFramePr>
@@ -7555,7 +8882,7 @@
                   <pic:spPr bwMode="auto">
                     <a:xfrm>
                       <a:off x="0" y="0"/>
-                      <a:ext cx="2743200" cy="3348990"/>
+                      <a:ext cx="2351022" cy="2870207"/>
                     </a:xfrm>
                     <a:prstGeom prst="rect">
                       <a:avLst/>
@@ -7576,14 +8903,14 @@
       <w:pPr>
         <w:pStyle w:val="Heading2"/>
       </w:pPr>
-      <w:bookmarkStart w:id="50" w:name="a7.-document-evolution"/>
-      <w:bookmarkStart w:id="51" w:name="_Toc211809531"/>
-      <w:bookmarkEnd w:id="48"/>
+      <w:bookmarkStart w:id="50" w:name="_Toc211909997"/>
+      <w:bookmarkStart w:id="51" w:name="a7.-document-evolution"/>
+      <w:bookmarkEnd w:id="49"/>
       <w:r>
         <w:lastRenderedPageBreak/>
         <w:t>A7. Document Evolution</w:t>
       </w:r>
-      <w:bookmarkEnd w:id="51"/>
+      <w:bookmarkEnd w:id="50"/>
     </w:p>
     <w:p>
       <w:pPr>
@@ -7629,13 +8956,13 @@
       <w:pPr>
         <w:pStyle w:val="Heading2"/>
       </w:pPr>
-      <w:bookmarkStart w:id="52" w:name="a8.-report-regarding-team-meetings"/>
-      <w:bookmarkStart w:id="53" w:name="_Toc211809532"/>
-      <w:bookmarkEnd w:id="50"/>
+      <w:bookmarkStart w:id="52" w:name="_Toc211909998"/>
+      <w:bookmarkStart w:id="53" w:name="a8.-report-regarding-team-meetings"/>
+      <w:bookmarkEnd w:id="51"/>
       <w:r>
         <w:t>A8. Report regarding team meetings</w:t>
       </w:r>
-      <w:bookmarkEnd w:id="53"/>
+      <w:bookmarkEnd w:id="52"/>
     </w:p>
     <w:p>
       <w:pPr>
@@ -8258,13 +9585,13 @@
       <w:pPr>
         <w:pStyle w:val="Heading2"/>
       </w:pPr>
-      <w:bookmarkStart w:id="54" w:name="a9.-conclusions-regarding-the-activity"/>
-      <w:bookmarkStart w:id="55" w:name="_Toc211809533"/>
-      <w:bookmarkEnd w:id="52"/>
+      <w:bookmarkStart w:id="54" w:name="_Toc211909999"/>
+      <w:bookmarkStart w:id="55" w:name="a9.-conclusions-regarding-the-activity"/>
+      <w:bookmarkEnd w:id="53"/>
       <w:r>
         <w:t>A9. Conclusions regarding the activity</w:t>
       </w:r>
-      <w:bookmarkEnd w:id="55"/>
+      <w:bookmarkEnd w:id="54"/>
     </w:p>
     <w:p>
       <w:pPr>
@@ -8329,8 +9656,8 @@
         <w:t xml:space="preserve"> (no device secrets). Inventory + shopping list provide clear, testable value. CI/CD ensures repeatable releases.</w:t>
       </w:r>
     </w:p>
-    <w:bookmarkEnd w:id="36"/>
-    <w:bookmarkEnd w:id="54"/>
+    <w:bookmarkEnd w:id="37"/>
+    <w:bookmarkEnd w:id="55"/>
     <w:p/>
     <w:sectPr>
       <w:headerReference w:type="default" r:id="rId15"/>
@@ -9828,6 +11155,119 @@
     </w:lvl>
   </w:abstractNum>
   <w:abstractNum w:abstractNumId="8" w15:restartNumberingAfterBreak="0">
+    <w:nsid w:val="2C100AE2"/>
+    <w:multiLevelType w:val="hybridMultilevel"/>
+    <w:tmpl w:val="6E0AD300"/>
+    <w:lvl w:ilvl="0" w:tplc="04090001">
+      <w:start w:val="1"/>
+      <w:numFmt w:val="bullet"/>
+      <w:lvlText w:val=""/>
+      <w:lvlJc w:val="left"/>
+      <w:pPr>
+        <w:ind w:left="720" w:hanging="360"/>
+      </w:pPr>
+      <w:rPr>
+        <w:rFonts w:ascii="Symbol" w:hAnsi="Symbol" w:hint="default"/>
+      </w:rPr>
+    </w:lvl>
+    <w:lvl w:ilvl="1" w:tplc="04090003" w:tentative="1">
+      <w:start w:val="1"/>
+      <w:numFmt w:val="bullet"/>
+      <w:lvlText w:val="o"/>
+      <w:lvlJc w:val="left"/>
+      <w:pPr>
+        <w:ind w:left="1440" w:hanging="360"/>
+      </w:pPr>
+      <w:rPr>
+        <w:rFonts w:ascii="Courier New" w:hAnsi="Courier New" w:cs="Courier New" w:hint="default"/>
+      </w:rPr>
+    </w:lvl>
+    <w:lvl w:ilvl="2" w:tplc="04090005" w:tentative="1">
+      <w:start w:val="1"/>
+      <w:numFmt w:val="bullet"/>
+      <w:lvlText w:val=""/>
+      <w:lvlJc w:val="left"/>
+      <w:pPr>
+        <w:ind w:left="2160" w:hanging="360"/>
+      </w:pPr>
+      <w:rPr>
+        <w:rFonts w:ascii="Wingdings" w:hAnsi="Wingdings" w:hint="default"/>
+      </w:rPr>
+    </w:lvl>
+    <w:lvl w:ilvl="3" w:tplc="04090001" w:tentative="1">
+      <w:start w:val="1"/>
+      <w:numFmt w:val="bullet"/>
+      <w:lvlText w:val=""/>
+      <w:lvlJc w:val="left"/>
+      <w:pPr>
+        <w:ind w:left="2880" w:hanging="360"/>
+      </w:pPr>
+      <w:rPr>
+        <w:rFonts w:ascii="Symbol" w:hAnsi="Symbol" w:hint="default"/>
+      </w:rPr>
+    </w:lvl>
+    <w:lvl w:ilvl="4" w:tplc="04090003" w:tentative="1">
+      <w:start w:val="1"/>
+      <w:numFmt w:val="bullet"/>
+      <w:lvlText w:val="o"/>
+      <w:lvlJc w:val="left"/>
+      <w:pPr>
+        <w:ind w:left="3600" w:hanging="360"/>
+      </w:pPr>
+      <w:rPr>
+        <w:rFonts w:ascii="Courier New" w:hAnsi="Courier New" w:cs="Courier New" w:hint="default"/>
+      </w:rPr>
+    </w:lvl>
+    <w:lvl w:ilvl="5" w:tplc="04090005" w:tentative="1">
+      <w:start w:val="1"/>
+      <w:numFmt w:val="bullet"/>
+      <w:lvlText w:val=""/>
+      <w:lvlJc w:val="left"/>
+      <w:pPr>
+        <w:ind w:left="4320" w:hanging="360"/>
+      </w:pPr>
+      <w:rPr>
+        <w:rFonts w:ascii="Wingdings" w:hAnsi="Wingdings" w:hint="default"/>
+      </w:rPr>
+    </w:lvl>
+    <w:lvl w:ilvl="6" w:tplc="04090001" w:tentative="1">
+      <w:start w:val="1"/>
+      <w:numFmt w:val="bullet"/>
+      <w:lvlText w:val=""/>
+      <w:lvlJc w:val="left"/>
+      <w:pPr>
+        <w:ind w:left="5040" w:hanging="360"/>
+      </w:pPr>
+      <w:rPr>
+        <w:rFonts w:ascii="Symbol" w:hAnsi="Symbol" w:hint="default"/>
+      </w:rPr>
+    </w:lvl>
+    <w:lvl w:ilvl="7" w:tplc="04090003" w:tentative="1">
+      <w:start w:val="1"/>
+      <w:numFmt w:val="bullet"/>
+      <w:lvlText w:val="o"/>
+      <w:lvlJc w:val="left"/>
+      <w:pPr>
+        <w:ind w:left="5760" w:hanging="360"/>
+      </w:pPr>
+      <w:rPr>
+        <w:rFonts w:ascii="Courier New" w:hAnsi="Courier New" w:cs="Courier New" w:hint="default"/>
+      </w:rPr>
+    </w:lvl>
+    <w:lvl w:ilvl="8" w:tplc="04090005" w:tentative="1">
+      <w:start w:val="1"/>
+      <w:numFmt w:val="bullet"/>
+      <w:lvlText w:val=""/>
+      <w:lvlJc w:val="left"/>
+      <w:pPr>
+        <w:ind w:left="6480" w:hanging="360"/>
+      </w:pPr>
+      <w:rPr>
+        <w:rFonts w:ascii="Wingdings" w:hAnsi="Wingdings" w:hint="default"/>
+      </w:rPr>
+    </w:lvl>
+  </w:abstractNum>
+  <w:abstractNum w:abstractNumId="9" w15:restartNumberingAfterBreak="0">
     <w:nsid w:val="2CDA5C34"/>
     <w:multiLevelType w:val="multilevel"/>
     <w:tmpl w:val="F1EA6374"/>
@@ -9976,7 +11416,7 @@
       </w:rPr>
     </w:lvl>
   </w:abstractNum>
-  <w:abstractNum w:abstractNumId="9" w15:restartNumberingAfterBreak="0">
+  <w:abstractNum w:abstractNumId="10" w15:restartNumberingAfterBreak="0">
     <w:nsid w:val="2D1E0984"/>
     <w:multiLevelType w:val="multilevel"/>
     <w:tmpl w:val="666CC2A0"/>
@@ -10125,7 +11565,7 @@
       </w:rPr>
     </w:lvl>
   </w:abstractNum>
-  <w:abstractNum w:abstractNumId="10" w15:restartNumberingAfterBreak="0">
+  <w:abstractNum w:abstractNumId="11" w15:restartNumberingAfterBreak="0">
     <w:nsid w:val="335E6561"/>
     <w:multiLevelType w:val="multilevel"/>
     <w:tmpl w:val="FB245550"/>
@@ -10274,7 +11714,7 @@
       </w:rPr>
     </w:lvl>
   </w:abstractNum>
-  <w:abstractNum w:abstractNumId="11" w15:restartNumberingAfterBreak="0">
+  <w:abstractNum w:abstractNumId="12" w15:restartNumberingAfterBreak="0">
     <w:nsid w:val="376309D6"/>
     <w:multiLevelType w:val="multilevel"/>
     <w:tmpl w:val="FB208D8E"/>
@@ -10423,7 +11863,305 @@
       </w:rPr>
     </w:lvl>
   </w:abstractNum>
-  <w:abstractNum w:abstractNumId="12" w15:restartNumberingAfterBreak="0">
+  <w:abstractNum w:abstractNumId="13" w15:restartNumberingAfterBreak="0">
+    <w:nsid w:val="3CA07884"/>
+    <w:multiLevelType w:val="multilevel"/>
+    <w:tmpl w:val="6C184514"/>
+    <w:lvl w:ilvl="0">
+      <w:start w:val="1"/>
+      <w:numFmt w:val="bullet"/>
+      <w:lvlText w:val=""/>
+      <w:lvlJc w:val="left"/>
+      <w:pPr>
+        <w:tabs>
+          <w:tab w:val="num" w:pos="720"/>
+        </w:tabs>
+        <w:ind w:left="720" w:hanging="360"/>
+      </w:pPr>
+      <w:rPr>
+        <w:rFonts w:ascii="Symbol" w:hAnsi="Symbol" w:hint="default"/>
+        <w:sz w:val="20"/>
+      </w:rPr>
+    </w:lvl>
+    <w:lvl w:ilvl="1" w:tentative="1">
+      <w:start w:val="1"/>
+      <w:numFmt w:val="bullet"/>
+      <w:lvlText w:val="o"/>
+      <w:lvlJc w:val="left"/>
+      <w:pPr>
+        <w:tabs>
+          <w:tab w:val="num" w:pos="1440"/>
+        </w:tabs>
+        <w:ind w:left="1440" w:hanging="360"/>
+      </w:pPr>
+      <w:rPr>
+        <w:rFonts w:ascii="Courier New" w:hAnsi="Courier New" w:hint="default"/>
+        <w:sz w:val="20"/>
+      </w:rPr>
+    </w:lvl>
+    <w:lvl w:ilvl="2" w:tentative="1">
+      <w:start w:val="1"/>
+      <w:numFmt w:val="bullet"/>
+      <w:lvlText w:val=""/>
+      <w:lvlJc w:val="left"/>
+      <w:pPr>
+        <w:tabs>
+          <w:tab w:val="num" w:pos="2160"/>
+        </w:tabs>
+        <w:ind w:left="2160" w:hanging="360"/>
+      </w:pPr>
+      <w:rPr>
+        <w:rFonts w:ascii="Wingdings" w:hAnsi="Wingdings" w:hint="default"/>
+        <w:sz w:val="20"/>
+      </w:rPr>
+    </w:lvl>
+    <w:lvl w:ilvl="3" w:tentative="1">
+      <w:start w:val="1"/>
+      <w:numFmt w:val="bullet"/>
+      <w:lvlText w:val=""/>
+      <w:lvlJc w:val="left"/>
+      <w:pPr>
+        <w:tabs>
+          <w:tab w:val="num" w:pos="2880"/>
+        </w:tabs>
+        <w:ind w:left="2880" w:hanging="360"/>
+      </w:pPr>
+      <w:rPr>
+        <w:rFonts w:ascii="Wingdings" w:hAnsi="Wingdings" w:hint="default"/>
+        <w:sz w:val="20"/>
+      </w:rPr>
+    </w:lvl>
+    <w:lvl w:ilvl="4" w:tentative="1">
+      <w:start w:val="1"/>
+      <w:numFmt w:val="bullet"/>
+      <w:lvlText w:val=""/>
+      <w:lvlJc w:val="left"/>
+      <w:pPr>
+        <w:tabs>
+          <w:tab w:val="num" w:pos="3600"/>
+        </w:tabs>
+        <w:ind w:left="3600" w:hanging="360"/>
+      </w:pPr>
+      <w:rPr>
+        <w:rFonts w:ascii="Wingdings" w:hAnsi="Wingdings" w:hint="default"/>
+        <w:sz w:val="20"/>
+      </w:rPr>
+    </w:lvl>
+    <w:lvl w:ilvl="5" w:tentative="1">
+      <w:start w:val="1"/>
+      <w:numFmt w:val="bullet"/>
+      <w:lvlText w:val=""/>
+      <w:lvlJc w:val="left"/>
+      <w:pPr>
+        <w:tabs>
+          <w:tab w:val="num" w:pos="4320"/>
+        </w:tabs>
+        <w:ind w:left="4320" w:hanging="360"/>
+      </w:pPr>
+      <w:rPr>
+        <w:rFonts w:ascii="Wingdings" w:hAnsi="Wingdings" w:hint="default"/>
+        <w:sz w:val="20"/>
+      </w:rPr>
+    </w:lvl>
+    <w:lvl w:ilvl="6" w:tentative="1">
+      <w:start w:val="1"/>
+      <w:numFmt w:val="bullet"/>
+      <w:lvlText w:val=""/>
+      <w:lvlJc w:val="left"/>
+      <w:pPr>
+        <w:tabs>
+          <w:tab w:val="num" w:pos="5040"/>
+        </w:tabs>
+        <w:ind w:left="5040" w:hanging="360"/>
+      </w:pPr>
+      <w:rPr>
+        <w:rFonts w:ascii="Wingdings" w:hAnsi="Wingdings" w:hint="default"/>
+        <w:sz w:val="20"/>
+      </w:rPr>
+    </w:lvl>
+    <w:lvl w:ilvl="7" w:tentative="1">
+      <w:start w:val="1"/>
+      <w:numFmt w:val="bullet"/>
+      <w:lvlText w:val=""/>
+      <w:lvlJc w:val="left"/>
+      <w:pPr>
+        <w:tabs>
+          <w:tab w:val="num" w:pos="5760"/>
+        </w:tabs>
+        <w:ind w:left="5760" w:hanging="360"/>
+      </w:pPr>
+      <w:rPr>
+        <w:rFonts w:ascii="Wingdings" w:hAnsi="Wingdings" w:hint="default"/>
+        <w:sz w:val="20"/>
+      </w:rPr>
+    </w:lvl>
+    <w:lvl w:ilvl="8" w:tentative="1">
+      <w:start w:val="1"/>
+      <w:numFmt w:val="bullet"/>
+      <w:lvlText w:val=""/>
+      <w:lvlJc w:val="left"/>
+      <w:pPr>
+        <w:tabs>
+          <w:tab w:val="num" w:pos="6480"/>
+        </w:tabs>
+        <w:ind w:left="6480" w:hanging="360"/>
+      </w:pPr>
+      <w:rPr>
+        <w:rFonts w:ascii="Wingdings" w:hAnsi="Wingdings" w:hint="default"/>
+        <w:sz w:val="20"/>
+      </w:rPr>
+    </w:lvl>
+  </w:abstractNum>
+  <w:abstractNum w:abstractNumId="14" w15:restartNumberingAfterBreak="0">
+    <w:nsid w:val="3FAF632D"/>
+    <w:multiLevelType w:val="multilevel"/>
+    <w:tmpl w:val="E0E8E460"/>
+    <w:lvl w:ilvl="0">
+      <w:start w:val="1"/>
+      <w:numFmt w:val="bullet"/>
+      <w:lvlText w:val=""/>
+      <w:lvlJc w:val="left"/>
+      <w:pPr>
+        <w:tabs>
+          <w:tab w:val="num" w:pos="720"/>
+        </w:tabs>
+        <w:ind w:left="720" w:hanging="360"/>
+      </w:pPr>
+      <w:rPr>
+        <w:rFonts w:ascii="Symbol" w:hAnsi="Symbol" w:hint="default"/>
+        <w:sz w:val="20"/>
+      </w:rPr>
+    </w:lvl>
+    <w:lvl w:ilvl="1" w:tentative="1">
+      <w:start w:val="1"/>
+      <w:numFmt w:val="bullet"/>
+      <w:lvlText w:val="o"/>
+      <w:lvlJc w:val="left"/>
+      <w:pPr>
+        <w:tabs>
+          <w:tab w:val="num" w:pos="1440"/>
+        </w:tabs>
+        <w:ind w:left="1440" w:hanging="360"/>
+      </w:pPr>
+      <w:rPr>
+        <w:rFonts w:ascii="Courier New" w:hAnsi="Courier New" w:hint="default"/>
+        <w:sz w:val="20"/>
+      </w:rPr>
+    </w:lvl>
+    <w:lvl w:ilvl="2" w:tentative="1">
+      <w:start w:val="1"/>
+      <w:numFmt w:val="bullet"/>
+      <w:lvlText w:val=""/>
+      <w:lvlJc w:val="left"/>
+      <w:pPr>
+        <w:tabs>
+          <w:tab w:val="num" w:pos="2160"/>
+        </w:tabs>
+        <w:ind w:left="2160" w:hanging="360"/>
+      </w:pPr>
+      <w:rPr>
+        <w:rFonts w:ascii="Wingdings" w:hAnsi="Wingdings" w:hint="default"/>
+        <w:sz w:val="20"/>
+      </w:rPr>
+    </w:lvl>
+    <w:lvl w:ilvl="3" w:tentative="1">
+      <w:start w:val="1"/>
+      <w:numFmt w:val="bullet"/>
+      <w:lvlText w:val=""/>
+      <w:lvlJc w:val="left"/>
+      <w:pPr>
+        <w:tabs>
+          <w:tab w:val="num" w:pos="2880"/>
+        </w:tabs>
+        <w:ind w:left="2880" w:hanging="360"/>
+      </w:pPr>
+      <w:rPr>
+        <w:rFonts w:ascii="Wingdings" w:hAnsi="Wingdings" w:hint="default"/>
+        <w:sz w:val="20"/>
+      </w:rPr>
+    </w:lvl>
+    <w:lvl w:ilvl="4" w:tentative="1">
+      <w:start w:val="1"/>
+      <w:numFmt w:val="bullet"/>
+      <w:lvlText w:val=""/>
+      <w:lvlJc w:val="left"/>
+      <w:pPr>
+        <w:tabs>
+          <w:tab w:val="num" w:pos="3600"/>
+        </w:tabs>
+        <w:ind w:left="3600" w:hanging="360"/>
+      </w:pPr>
+      <w:rPr>
+        <w:rFonts w:ascii="Wingdings" w:hAnsi="Wingdings" w:hint="default"/>
+        <w:sz w:val="20"/>
+      </w:rPr>
+    </w:lvl>
+    <w:lvl w:ilvl="5" w:tentative="1">
+      <w:start w:val="1"/>
+      <w:numFmt w:val="bullet"/>
+      <w:lvlText w:val=""/>
+      <w:lvlJc w:val="left"/>
+      <w:pPr>
+        <w:tabs>
+          <w:tab w:val="num" w:pos="4320"/>
+        </w:tabs>
+        <w:ind w:left="4320" w:hanging="360"/>
+      </w:pPr>
+      <w:rPr>
+        <w:rFonts w:ascii="Wingdings" w:hAnsi="Wingdings" w:hint="default"/>
+        <w:sz w:val="20"/>
+      </w:rPr>
+    </w:lvl>
+    <w:lvl w:ilvl="6" w:tentative="1">
+      <w:start w:val="1"/>
+      <w:numFmt w:val="bullet"/>
+      <w:lvlText w:val=""/>
+      <w:lvlJc w:val="left"/>
+      <w:pPr>
+        <w:tabs>
+          <w:tab w:val="num" w:pos="5040"/>
+        </w:tabs>
+        <w:ind w:left="5040" w:hanging="360"/>
+      </w:pPr>
+      <w:rPr>
+        <w:rFonts w:ascii="Wingdings" w:hAnsi="Wingdings" w:hint="default"/>
+        <w:sz w:val="20"/>
+      </w:rPr>
+    </w:lvl>
+    <w:lvl w:ilvl="7" w:tentative="1">
+      <w:start w:val="1"/>
+      <w:numFmt w:val="bullet"/>
+      <w:lvlText w:val=""/>
+      <w:lvlJc w:val="left"/>
+      <w:pPr>
+        <w:tabs>
+          <w:tab w:val="num" w:pos="5760"/>
+        </w:tabs>
+        <w:ind w:left="5760" w:hanging="360"/>
+      </w:pPr>
+      <w:rPr>
+        <w:rFonts w:ascii="Wingdings" w:hAnsi="Wingdings" w:hint="default"/>
+        <w:sz w:val="20"/>
+      </w:rPr>
+    </w:lvl>
+    <w:lvl w:ilvl="8" w:tentative="1">
+      <w:start w:val="1"/>
+      <w:numFmt w:val="bullet"/>
+      <w:lvlText w:val=""/>
+      <w:lvlJc w:val="left"/>
+      <w:pPr>
+        <w:tabs>
+          <w:tab w:val="num" w:pos="6480"/>
+        </w:tabs>
+        <w:ind w:left="6480" w:hanging="360"/>
+      </w:pPr>
+      <w:rPr>
+        <w:rFonts w:ascii="Wingdings" w:hAnsi="Wingdings" w:hint="default"/>
+        <w:sz w:val="20"/>
+      </w:rPr>
+    </w:lvl>
+  </w:abstractNum>
+  <w:abstractNum w:abstractNumId="15" w15:restartNumberingAfterBreak="0">
     <w:nsid w:val="3FD76A21"/>
     <w:multiLevelType w:val="multilevel"/>
     <w:tmpl w:val="A69658AE"/>
@@ -10572,7 +12310,156 @@
       </w:rPr>
     </w:lvl>
   </w:abstractNum>
-  <w:abstractNum w:abstractNumId="13" w15:restartNumberingAfterBreak="0">
+  <w:abstractNum w:abstractNumId="16" w15:restartNumberingAfterBreak="0">
+    <w:nsid w:val="41116FB8"/>
+    <w:multiLevelType w:val="multilevel"/>
+    <w:tmpl w:val="6F105C10"/>
+    <w:lvl w:ilvl="0">
+      <w:start w:val="1"/>
+      <w:numFmt w:val="bullet"/>
+      <w:lvlText w:val=""/>
+      <w:lvlJc w:val="left"/>
+      <w:pPr>
+        <w:tabs>
+          <w:tab w:val="num" w:pos="720"/>
+        </w:tabs>
+        <w:ind w:left="720" w:hanging="360"/>
+      </w:pPr>
+      <w:rPr>
+        <w:rFonts w:ascii="Symbol" w:hAnsi="Symbol" w:hint="default"/>
+        <w:sz w:val="20"/>
+      </w:rPr>
+    </w:lvl>
+    <w:lvl w:ilvl="1" w:tentative="1">
+      <w:start w:val="1"/>
+      <w:numFmt w:val="bullet"/>
+      <w:lvlText w:val="o"/>
+      <w:lvlJc w:val="left"/>
+      <w:pPr>
+        <w:tabs>
+          <w:tab w:val="num" w:pos="1440"/>
+        </w:tabs>
+        <w:ind w:left="1440" w:hanging="360"/>
+      </w:pPr>
+      <w:rPr>
+        <w:rFonts w:ascii="Courier New" w:hAnsi="Courier New" w:hint="default"/>
+        <w:sz w:val="20"/>
+      </w:rPr>
+    </w:lvl>
+    <w:lvl w:ilvl="2" w:tentative="1">
+      <w:start w:val="1"/>
+      <w:numFmt w:val="bullet"/>
+      <w:lvlText w:val=""/>
+      <w:lvlJc w:val="left"/>
+      <w:pPr>
+        <w:tabs>
+          <w:tab w:val="num" w:pos="2160"/>
+        </w:tabs>
+        <w:ind w:left="2160" w:hanging="360"/>
+      </w:pPr>
+      <w:rPr>
+        <w:rFonts w:ascii="Wingdings" w:hAnsi="Wingdings" w:hint="default"/>
+        <w:sz w:val="20"/>
+      </w:rPr>
+    </w:lvl>
+    <w:lvl w:ilvl="3" w:tentative="1">
+      <w:start w:val="1"/>
+      <w:numFmt w:val="bullet"/>
+      <w:lvlText w:val=""/>
+      <w:lvlJc w:val="left"/>
+      <w:pPr>
+        <w:tabs>
+          <w:tab w:val="num" w:pos="2880"/>
+        </w:tabs>
+        <w:ind w:left="2880" w:hanging="360"/>
+      </w:pPr>
+      <w:rPr>
+        <w:rFonts w:ascii="Wingdings" w:hAnsi="Wingdings" w:hint="default"/>
+        <w:sz w:val="20"/>
+      </w:rPr>
+    </w:lvl>
+    <w:lvl w:ilvl="4" w:tentative="1">
+      <w:start w:val="1"/>
+      <w:numFmt w:val="bullet"/>
+      <w:lvlText w:val=""/>
+      <w:lvlJc w:val="left"/>
+      <w:pPr>
+        <w:tabs>
+          <w:tab w:val="num" w:pos="3600"/>
+        </w:tabs>
+        <w:ind w:left="3600" w:hanging="360"/>
+      </w:pPr>
+      <w:rPr>
+        <w:rFonts w:ascii="Wingdings" w:hAnsi="Wingdings" w:hint="default"/>
+        <w:sz w:val="20"/>
+      </w:rPr>
+    </w:lvl>
+    <w:lvl w:ilvl="5" w:tentative="1">
+      <w:start w:val="1"/>
+      <w:numFmt w:val="bullet"/>
+      <w:lvlText w:val=""/>
+      <w:lvlJc w:val="left"/>
+      <w:pPr>
+        <w:tabs>
+          <w:tab w:val="num" w:pos="4320"/>
+        </w:tabs>
+        <w:ind w:left="4320" w:hanging="360"/>
+      </w:pPr>
+      <w:rPr>
+        <w:rFonts w:ascii="Wingdings" w:hAnsi="Wingdings" w:hint="default"/>
+        <w:sz w:val="20"/>
+      </w:rPr>
+    </w:lvl>
+    <w:lvl w:ilvl="6" w:tentative="1">
+      <w:start w:val="1"/>
+      <w:numFmt w:val="bullet"/>
+      <w:lvlText w:val=""/>
+      <w:lvlJc w:val="left"/>
+      <w:pPr>
+        <w:tabs>
+          <w:tab w:val="num" w:pos="5040"/>
+        </w:tabs>
+        <w:ind w:left="5040" w:hanging="360"/>
+      </w:pPr>
+      <w:rPr>
+        <w:rFonts w:ascii="Wingdings" w:hAnsi="Wingdings" w:hint="default"/>
+        <w:sz w:val="20"/>
+      </w:rPr>
+    </w:lvl>
+    <w:lvl w:ilvl="7" w:tentative="1">
+      <w:start w:val="1"/>
+      <w:numFmt w:val="bullet"/>
+      <w:lvlText w:val=""/>
+      <w:lvlJc w:val="left"/>
+      <w:pPr>
+        <w:tabs>
+          <w:tab w:val="num" w:pos="5760"/>
+        </w:tabs>
+        <w:ind w:left="5760" w:hanging="360"/>
+      </w:pPr>
+      <w:rPr>
+        <w:rFonts w:ascii="Wingdings" w:hAnsi="Wingdings" w:hint="default"/>
+        <w:sz w:val="20"/>
+      </w:rPr>
+    </w:lvl>
+    <w:lvl w:ilvl="8" w:tentative="1">
+      <w:start w:val="1"/>
+      <w:numFmt w:val="bullet"/>
+      <w:lvlText w:val=""/>
+      <w:lvlJc w:val="left"/>
+      <w:pPr>
+        <w:tabs>
+          <w:tab w:val="num" w:pos="6480"/>
+        </w:tabs>
+        <w:ind w:left="6480" w:hanging="360"/>
+      </w:pPr>
+      <w:rPr>
+        <w:rFonts w:ascii="Wingdings" w:hAnsi="Wingdings" w:hint="default"/>
+        <w:sz w:val="20"/>
+      </w:rPr>
+    </w:lvl>
+  </w:abstractNum>
+  <w:abstractNum w:abstractNumId="17" w15:restartNumberingAfterBreak="0">
     <w:nsid w:val="44DB3E26"/>
     <w:multiLevelType w:val="multilevel"/>
     <w:tmpl w:val="FCC8450A"/>
@@ -10721,7 +12608,7 @@
       </w:rPr>
     </w:lvl>
   </w:abstractNum>
-  <w:abstractNum w:abstractNumId="14" w15:restartNumberingAfterBreak="0">
+  <w:abstractNum w:abstractNumId="18" w15:restartNumberingAfterBreak="0">
     <w:nsid w:val="45B56D93"/>
     <w:multiLevelType w:val="multilevel"/>
     <w:tmpl w:val="CAB89DDA"/>
@@ -10870,7 +12757,120 @@
       </w:rPr>
     </w:lvl>
   </w:abstractNum>
-  <w:abstractNum w:abstractNumId="15" w15:restartNumberingAfterBreak="0">
+  <w:abstractNum w:abstractNumId="19" w15:restartNumberingAfterBreak="0">
+    <w:nsid w:val="46FB4DEE"/>
+    <w:multiLevelType w:val="hybridMultilevel"/>
+    <w:tmpl w:val="DC80A8DE"/>
+    <w:lvl w:ilvl="0" w:tplc="04090001">
+      <w:start w:val="1"/>
+      <w:numFmt w:val="bullet"/>
+      <w:lvlText w:val=""/>
+      <w:lvlJc w:val="left"/>
+      <w:pPr>
+        <w:ind w:left="720" w:hanging="360"/>
+      </w:pPr>
+      <w:rPr>
+        <w:rFonts w:ascii="Symbol" w:hAnsi="Symbol" w:hint="default"/>
+      </w:rPr>
+    </w:lvl>
+    <w:lvl w:ilvl="1" w:tplc="04090003" w:tentative="1">
+      <w:start w:val="1"/>
+      <w:numFmt w:val="bullet"/>
+      <w:lvlText w:val="o"/>
+      <w:lvlJc w:val="left"/>
+      <w:pPr>
+        <w:ind w:left="1440" w:hanging="360"/>
+      </w:pPr>
+      <w:rPr>
+        <w:rFonts w:ascii="Courier New" w:hAnsi="Courier New" w:cs="Courier New" w:hint="default"/>
+      </w:rPr>
+    </w:lvl>
+    <w:lvl w:ilvl="2" w:tplc="04090005" w:tentative="1">
+      <w:start w:val="1"/>
+      <w:numFmt w:val="bullet"/>
+      <w:lvlText w:val=""/>
+      <w:lvlJc w:val="left"/>
+      <w:pPr>
+        <w:ind w:left="2160" w:hanging="360"/>
+      </w:pPr>
+      <w:rPr>
+        <w:rFonts w:ascii="Wingdings" w:hAnsi="Wingdings" w:hint="default"/>
+      </w:rPr>
+    </w:lvl>
+    <w:lvl w:ilvl="3" w:tplc="04090001" w:tentative="1">
+      <w:start w:val="1"/>
+      <w:numFmt w:val="bullet"/>
+      <w:lvlText w:val=""/>
+      <w:lvlJc w:val="left"/>
+      <w:pPr>
+        <w:ind w:left="2880" w:hanging="360"/>
+      </w:pPr>
+      <w:rPr>
+        <w:rFonts w:ascii="Symbol" w:hAnsi="Symbol" w:hint="default"/>
+      </w:rPr>
+    </w:lvl>
+    <w:lvl w:ilvl="4" w:tplc="04090003" w:tentative="1">
+      <w:start w:val="1"/>
+      <w:numFmt w:val="bullet"/>
+      <w:lvlText w:val="o"/>
+      <w:lvlJc w:val="left"/>
+      <w:pPr>
+        <w:ind w:left="3600" w:hanging="360"/>
+      </w:pPr>
+      <w:rPr>
+        <w:rFonts w:ascii="Courier New" w:hAnsi="Courier New" w:cs="Courier New" w:hint="default"/>
+      </w:rPr>
+    </w:lvl>
+    <w:lvl w:ilvl="5" w:tplc="04090005" w:tentative="1">
+      <w:start w:val="1"/>
+      <w:numFmt w:val="bullet"/>
+      <w:lvlText w:val=""/>
+      <w:lvlJc w:val="left"/>
+      <w:pPr>
+        <w:ind w:left="4320" w:hanging="360"/>
+      </w:pPr>
+      <w:rPr>
+        <w:rFonts w:ascii="Wingdings" w:hAnsi="Wingdings" w:hint="default"/>
+      </w:rPr>
+    </w:lvl>
+    <w:lvl w:ilvl="6" w:tplc="04090001" w:tentative="1">
+      <w:start w:val="1"/>
+      <w:numFmt w:val="bullet"/>
+      <w:lvlText w:val=""/>
+      <w:lvlJc w:val="left"/>
+      <w:pPr>
+        <w:ind w:left="5040" w:hanging="360"/>
+      </w:pPr>
+      <w:rPr>
+        <w:rFonts w:ascii="Symbol" w:hAnsi="Symbol" w:hint="default"/>
+      </w:rPr>
+    </w:lvl>
+    <w:lvl w:ilvl="7" w:tplc="04090003" w:tentative="1">
+      <w:start w:val="1"/>
+      <w:numFmt w:val="bullet"/>
+      <w:lvlText w:val="o"/>
+      <w:lvlJc w:val="left"/>
+      <w:pPr>
+        <w:ind w:left="5760" w:hanging="360"/>
+      </w:pPr>
+      <w:rPr>
+        <w:rFonts w:ascii="Courier New" w:hAnsi="Courier New" w:cs="Courier New" w:hint="default"/>
+      </w:rPr>
+    </w:lvl>
+    <w:lvl w:ilvl="8" w:tplc="04090005" w:tentative="1">
+      <w:start w:val="1"/>
+      <w:numFmt w:val="bullet"/>
+      <w:lvlText w:val=""/>
+      <w:lvlJc w:val="left"/>
+      <w:pPr>
+        <w:ind w:left="6480" w:hanging="360"/>
+      </w:pPr>
+      <w:rPr>
+        <w:rFonts w:ascii="Wingdings" w:hAnsi="Wingdings" w:hint="default"/>
+      </w:rPr>
+    </w:lvl>
+  </w:abstractNum>
+  <w:abstractNum w:abstractNumId="20" w15:restartNumberingAfterBreak="0">
     <w:nsid w:val="47F55116"/>
     <w:multiLevelType w:val="multilevel"/>
     <w:tmpl w:val="2348E40C"/>
@@ -11019,7 +13019,156 @@
       </w:rPr>
     </w:lvl>
   </w:abstractNum>
-  <w:abstractNum w:abstractNumId="16" w15:restartNumberingAfterBreak="0">
+  <w:abstractNum w:abstractNumId="21" w15:restartNumberingAfterBreak="0">
+    <w:nsid w:val="4EB12338"/>
+    <w:multiLevelType w:val="multilevel"/>
+    <w:tmpl w:val="9F9E0008"/>
+    <w:lvl w:ilvl="0">
+      <w:start w:val="1"/>
+      <w:numFmt w:val="bullet"/>
+      <w:lvlText w:val=""/>
+      <w:lvlJc w:val="left"/>
+      <w:pPr>
+        <w:tabs>
+          <w:tab w:val="num" w:pos="720"/>
+        </w:tabs>
+        <w:ind w:left="720" w:hanging="360"/>
+      </w:pPr>
+      <w:rPr>
+        <w:rFonts w:ascii="Symbol" w:hAnsi="Symbol" w:hint="default"/>
+        <w:sz w:val="20"/>
+      </w:rPr>
+    </w:lvl>
+    <w:lvl w:ilvl="1" w:tentative="1">
+      <w:start w:val="1"/>
+      <w:numFmt w:val="bullet"/>
+      <w:lvlText w:val="o"/>
+      <w:lvlJc w:val="left"/>
+      <w:pPr>
+        <w:tabs>
+          <w:tab w:val="num" w:pos="1440"/>
+        </w:tabs>
+        <w:ind w:left="1440" w:hanging="360"/>
+      </w:pPr>
+      <w:rPr>
+        <w:rFonts w:ascii="Courier New" w:hAnsi="Courier New" w:hint="default"/>
+        <w:sz w:val="20"/>
+      </w:rPr>
+    </w:lvl>
+    <w:lvl w:ilvl="2" w:tentative="1">
+      <w:start w:val="1"/>
+      <w:numFmt w:val="bullet"/>
+      <w:lvlText w:val=""/>
+      <w:lvlJc w:val="left"/>
+      <w:pPr>
+        <w:tabs>
+          <w:tab w:val="num" w:pos="2160"/>
+        </w:tabs>
+        <w:ind w:left="2160" w:hanging="360"/>
+      </w:pPr>
+      <w:rPr>
+        <w:rFonts w:ascii="Wingdings" w:hAnsi="Wingdings" w:hint="default"/>
+        <w:sz w:val="20"/>
+      </w:rPr>
+    </w:lvl>
+    <w:lvl w:ilvl="3" w:tentative="1">
+      <w:start w:val="1"/>
+      <w:numFmt w:val="bullet"/>
+      <w:lvlText w:val=""/>
+      <w:lvlJc w:val="left"/>
+      <w:pPr>
+        <w:tabs>
+          <w:tab w:val="num" w:pos="2880"/>
+        </w:tabs>
+        <w:ind w:left="2880" w:hanging="360"/>
+      </w:pPr>
+      <w:rPr>
+        <w:rFonts w:ascii="Wingdings" w:hAnsi="Wingdings" w:hint="default"/>
+        <w:sz w:val="20"/>
+      </w:rPr>
+    </w:lvl>
+    <w:lvl w:ilvl="4" w:tentative="1">
+      <w:start w:val="1"/>
+      <w:numFmt w:val="bullet"/>
+      <w:lvlText w:val=""/>
+      <w:lvlJc w:val="left"/>
+      <w:pPr>
+        <w:tabs>
+          <w:tab w:val="num" w:pos="3600"/>
+        </w:tabs>
+        <w:ind w:left="3600" w:hanging="360"/>
+      </w:pPr>
+      <w:rPr>
+        <w:rFonts w:ascii="Wingdings" w:hAnsi="Wingdings" w:hint="default"/>
+        <w:sz w:val="20"/>
+      </w:rPr>
+    </w:lvl>
+    <w:lvl w:ilvl="5" w:tentative="1">
+      <w:start w:val="1"/>
+      <w:numFmt w:val="bullet"/>
+      <w:lvlText w:val=""/>
+      <w:lvlJc w:val="left"/>
+      <w:pPr>
+        <w:tabs>
+          <w:tab w:val="num" w:pos="4320"/>
+        </w:tabs>
+        <w:ind w:left="4320" w:hanging="360"/>
+      </w:pPr>
+      <w:rPr>
+        <w:rFonts w:ascii="Wingdings" w:hAnsi="Wingdings" w:hint="default"/>
+        <w:sz w:val="20"/>
+      </w:rPr>
+    </w:lvl>
+    <w:lvl w:ilvl="6" w:tentative="1">
+      <w:start w:val="1"/>
+      <w:numFmt w:val="bullet"/>
+      <w:lvlText w:val=""/>
+      <w:lvlJc w:val="left"/>
+      <w:pPr>
+        <w:tabs>
+          <w:tab w:val="num" w:pos="5040"/>
+        </w:tabs>
+        <w:ind w:left="5040" w:hanging="360"/>
+      </w:pPr>
+      <w:rPr>
+        <w:rFonts w:ascii="Wingdings" w:hAnsi="Wingdings" w:hint="default"/>
+        <w:sz w:val="20"/>
+      </w:rPr>
+    </w:lvl>
+    <w:lvl w:ilvl="7" w:tentative="1">
+      <w:start w:val="1"/>
+      <w:numFmt w:val="bullet"/>
+      <w:lvlText w:val=""/>
+      <w:lvlJc w:val="left"/>
+      <w:pPr>
+        <w:tabs>
+          <w:tab w:val="num" w:pos="5760"/>
+        </w:tabs>
+        <w:ind w:left="5760" w:hanging="360"/>
+      </w:pPr>
+      <w:rPr>
+        <w:rFonts w:ascii="Wingdings" w:hAnsi="Wingdings" w:hint="default"/>
+        <w:sz w:val="20"/>
+      </w:rPr>
+    </w:lvl>
+    <w:lvl w:ilvl="8" w:tentative="1">
+      <w:start w:val="1"/>
+      <w:numFmt w:val="bullet"/>
+      <w:lvlText w:val=""/>
+      <w:lvlJc w:val="left"/>
+      <w:pPr>
+        <w:tabs>
+          <w:tab w:val="num" w:pos="6480"/>
+        </w:tabs>
+        <w:ind w:left="6480" w:hanging="360"/>
+      </w:pPr>
+      <w:rPr>
+        <w:rFonts w:ascii="Wingdings" w:hAnsi="Wingdings" w:hint="default"/>
+        <w:sz w:val="20"/>
+      </w:rPr>
+    </w:lvl>
+  </w:abstractNum>
+  <w:abstractNum w:abstractNumId="22" w15:restartNumberingAfterBreak="0">
     <w:nsid w:val="4F622585"/>
     <w:multiLevelType w:val="multilevel"/>
     <w:tmpl w:val="2A8CADF4"/>
@@ -11168,7 +13317,7 @@
       </w:rPr>
     </w:lvl>
   </w:abstractNum>
-  <w:abstractNum w:abstractNumId="17" w15:restartNumberingAfterBreak="0">
+  <w:abstractNum w:abstractNumId="23" w15:restartNumberingAfterBreak="0">
     <w:nsid w:val="50BC7073"/>
     <w:multiLevelType w:val="multilevel"/>
     <w:tmpl w:val="8A54235A"/>
@@ -11317,7 +13466,7 @@
       </w:rPr>
     </w:lvl>
   </w:abstractNum>
-  <w:abstractNum w:abstractNumId="18" w15:restartNumberingAfterBreak="0">
+  <w:abstractNum w:abstractNumId="24" w15:restartNumberingAfterBreak="0">
     <w:nsid w:val="527F07EB"/>
     <w:multiLevelType w:val="multilevel"/>
     <w:tmpl w:val="09DA6778"/>
@@ -11466,7 +13615,7 @@
       </w:rPr>
     </w:lvl>
   </w:abstractNum>
-  <w:abstractNum w:abstractNumId="19" w15:restartNumberingAfterBreak="0">
+  <w:abstractNum w:abstractNumId="25" w15:restartNumberingAfterBreak="0">
     <w:nsid w:val="5FE807B6"/>
     <w:multiLevelType w:val="multilevel"/>
     <w:tmpl w:val="21BED558"/>
@@ -11615,7 +13764,156 @@
       </w:rPr>
     </w:lvl>
   </w:abstractNum>
-  <w:abstractNum w:abstractNumId="20" w15:restartNumberingAfterBreak="0">
+  <w:abstractNum w:abstractNumId="26" w15:restartNumberingAfterBreak="0">
+    <w:nsid w:val="673D6005"/>
+    <w:multiLevelType w:val="multilevel"/>
+    <w:tmpl w:val="D27EBD36"/>
+    <w:lvl w:ilvl="0">
+      <w:start w:val="1"/>
+      <w:numFmt w:val="bullet"/>
+      <w:lvlText w:val=""/>
+      <w:lvlJc w:val="left"/>
+      <w:pPr>
+        <w:tabs>
+          <w:tab w:val="num" w:pos="720"/>
+        </w:tabs>
+        <w:ind w:left="720" w:hanging="360"/>
+      </w:pPr>
+      <w:rPr>
+        <w:rFonts w:ascii="Symbol" w:hAnsi="Symbol" w:hint="default"/>
+        <w:sz w:val="20"/>
+      </w:rPr>
+    </w:lvl>
+    <w:lvl w:ilvl="1" w:tentative="1">
+      <w:start w:val="1"/>
+      <w:numFmt w:val="bullet"/>
+      <w:lvlText w:val="o"/>
+      <w:lvlJc w:val="left"/>
+      <w:pPr>
+        <w:tabs>
+          <w:tab w:val="num" w:pos="1440"/>
+        </w:tabs>
+        <w:ind w:left="1440" w:hanging="360"/>
+      </w:pPr>
+      <w:rPr>
+        <w:rFonts w:ascii="Courier New" w:hAnsi="Courier New" w:hint="default"/>
+        <w:sz w:val="20"/>
+      </w:rPr>
+    </w:lvl>
+    <w:lvl w:ilvl="2" w:tentative="1">
+      <w:start w:val="1"/>
+      <w:numFmt w:val="bullet"/>
+      <w:lvlText w:val=""/>
+      <w:lvlJc w:val="left"/>
+      <w:pPr>
+        <w:tabs>
+          <w:tab w:val="num" w:pos="2160"/>
+        </w:tabs>
+        <w:ind w:left="2160" w:hanging="360"/>
+      </w:pPr>
+      <w:rPr>
+        <w:rFonts w:ascii="Wingdings" w:hAnsi="Wingdings" w:hint="default"/>
+        <w:sz w:val="20"/>
+      </w:rPr>
+    </w:lvl>
+    <w:lvl w:ilvl="3" w:tentative="1">
+      <w:start w:val="1"/>
+      <w:numFmt w:val="bullet"/>
+      <w:lvlText w:val=""/>
+      <w:lvlJc w:val="left"/>
+      <w:pPr>
+        <w:tabs>
+          <w:tab w:val="num" w:pos="2880"/>
+        </w:tabs>
+        <w:ind w:left="2880" w:hanging="360"/>
+      </w:pPr>
+      <w:rPr>
+        <w:rFonts w:ascii="Wingdings" w:hAnsi="Wingdings" w:hint="default"/>
+        <w:sz w:val="20"/>
+      </w:rPr>
+    </w:lvl>
+    <w:lvl w:ilvl="4" w:tentative="1">
+      <w:start w:val="1"/>
+      <w:numFmt w:val="bullet"/>
+      <w:lvlText w:val=""/>
+      <w:lvlJc w:val="left"/>
+      <w:pPr>
+        <w:tabs>
+          <w:tab w:val="num" w:pos="3600"/>
+        </w:tabs>
+        <w:ind w:left="3600" w:hanging="360"/>
+      </w:pPr>
+      <w:rPr>
+        <w:rFonts w:ascii="Wingdings" w:hAnsi="Wingdings" w:hint="default"/>
+        <w:sz w:val="20"/>
+      </w:rPr>
+    </w:lvl>
+    <w:lvl w:ilvl="5" w:tentative="1">
+      <w:start w:val="1"/>
+      <w:numFmt w:val="bullet"/>
+      <w:lvlText w:val=""/>
+      <w:lvlJc w:val="left"/>
+      <w:pPr>
+        <w:tabs>
+          <w:tab w:val="num" w:pos="4320"/>
+        </w:tabs>
+        <w:ind w:left="4320" w:hanging="360"/>
+      </w:pPr>
+      <w:rPr>
+        <w:rFonts w:ascii="Wingdings" w:hAnsi="Wingdings" w:hint="default"/>
+        <w:sz w:val="20"/>
+      </w:rPr>
+    </w:lvl>
+    <w:lvl w:ilvl="6" w:tentative="1">
+      <w:start w:val="1"/>
+      <w:numFmt w:val="bullet"/>
+      <w:lvlText w:val=""/>
+      <w:lvlJc w:val="left"/>
+      <w:pPr>
+        <w:tabs>
+          <w:tab w:val="num" w:pos="5040"/>
+        </w:tabs>
+        <w:ind w:left="5040" w:hanging="360"/>
+      </w:pPr>
+      <w:rPr>
+        <w:rFonts w:ascii="Wingdings" w:hAnsi="Wingdings" w:hint="default"/>
+        <w:sz w:val="20"/>
+      </w:rPr>
+    </w:lvl>
+    <w:lvl w:ilvl="7" w:tentative="1">
+      <w:start w:val="1"/>
+      <w:numFmt w:val="bullet"/>
+      <w:lvlText w:val=""/>
+      <w:lvlJc w:val="left"/>
+      <w:pPr>
+        <w:tabs>
+          <w:tab w:val="num" w:pos="5760"/>
+        </w:tabs>
+        <w:ind w:left="5760" w:hanging="360"/>
+      </w:pPr>
+      <w:rPr>
+        <w:rFonts w:ascii="Wingdings" w:hAnsi="Wingdings" w:hint="default"/>
+        <w:sz w:val="20"/>
+      </w:rPr>
+    </w:lvl>
+    <w:lvl w:ilvl="8" w:tentative="1">
+      <w:start w:val="1"/>
+      <w:numFmt w:val="bullet"/>
+      <w:lvlText w:val=""/>
+      <w:lvlJc w:val="left"/>
+      <w:pPr>
+        <w:tabs>
+          <w:tab w:val="num" w:pos="6480"/>
+        </w:tabs>
+        <w:ind w:left="6480" w:hanging="360"/>
+      </w:pPr>
+      <w:rPr>
+        <w:rFonts w:ascii="Wingdings" w:hAnsi="Wingdings" w:hint="default"/>
+        <w:sz w:val="20"/>
+      </w:rPr>
+    </w:lvl>
+  </w:abstractNum>
+  <w:abstractNum w:abstractNumId="27" w15:restartNumberingAfterBreak="0">
     <w:nsid w:val="772C33A8"/>
     <w:multiLevelType w:val="multilevel"/>
     <w:tmpl w:val="F4AC13DA"/>
@@ -11764,7 +14062,7 @@
       </w:rPr>
     </w:lvl>
   </w:abstractNum>
-  <w:abstractNum w:abstractNumId="21" w15:restartNumberingAfterBreak="0">
+  <w:abstractNum w:abstractNumId="28" w15:restartNumberingAfterBreak="0">
     <w:nsid w:val="77FE1718"/>
     <w:multiLevelType w:val="multilevel"/>
     <w:tmpl w:val="6E2893FC"/>
@@ -11913,7 +14211,7 @@
       </w:rPr>
     </w:lvl>
   </w:abstractNum>
-  <w:abstractNum w:abstractNumId="22" w15:restartNumberingAfterBreak="0">
+  <w:abstractNum w:abstractNumId="29" w15:restartNumberingAfterBreak="0">
     <w:nsid w:val="7A822D1C"/>
     <w:multiLevelType w:val="multilevel"/>
     <w:tmpl w:val="95CE7534"/>
@@ -12062,7 +14360,156 @@
       </w:rPr>
     </w:lvl>
   </w:abstractNum>
-  <w:abstractNum w:abstractNumId="23" w15:restartNumberingAfterBreak="0">
+  <w:abstractNum w:abstractNumId="30" w15:restartNumberingAfterBreak="0">
+    <w:nsid w:val="7CA650DD"/>
+    <w:multiLevelType w:val="multilevel"/>
+    <w:tmpl w:val="E458ACD4"/>
+    <w:lvl w:ilvl="0">
+      <w:start w:val="1"/>
+      <w:numFmt w:val="bullet"/>
+      <w:lvlText w:val=""/>
+      <w:lvlJc w:val="left"/>
+      <w:pPr>
+        <w:tabs>
+          <w:tab w:val="num" w:pos="720"/>
+        </w:tabs>
+        <w:ind w:left="720" w:hanging="360"/>
+      </w:pPr>
+      <w:rPr>
+        <w:rFonts w:ascii="Symbol" w:hAnsi="Symbol" w:hint="default"/>
+        <w:sz w:val="20"/>
+      </w:rPr>
+    </w:lvl>
+    <w:lvl w:ilvl="1" w:tentative="1">
+      <w:start w:val="1"/>
+      <w:numFmt w:val="bullet"/>
+      <w:lvlText w:val="o"/>
+      <w:lvlJc w:val="left"/>
+      <w:pPr>
+        <w:tabs>
+          <w:tab w:val="num" w:pos="1440"/>
+        </w:tabs>
+        <w:ind w:left="1440" w:hanging="360"/>
+      </w:pPr>
+      <w:rPr>
+        <w:rFonts w:ascii="Courier New" w:hAnsi="Courier New" w:hint="default"/>
+        <w:sz w:val="20"/>
+      </w:rPr>
+    </w:lvl>
+    <w:lvl w:ilvl="2" w:tentative="1">
+      <w:start w:val="1"/>
+      <w:numFmt w:val="bullet"/>
+      <w:lvlText w:val=""/>
+      <w:lvlJc w:val="left"/>
+      <w:pPr>
+        <w:tabs>
+          <w:tab w:val="num" w:pos="2160"/>
+        </w:tabs>
+        <w:ind w:left="2160" w:hanging="360"/>
+      </w:pPr>
+      <w:rPr>
+        <w:rFonts w:ascii="Wingdings" w:hAnsi="Wingdings" w:hint="default"/>
+        <w:sz w:val="20"/>
+      </w:rPr>
+    </w:lvl>
+    <w:lvl w:ilvl="3" w:tentative="1">
+      <w:start w:val="1"/>
+      <w:numFmt w:val="bullet"/>
+      <w:lvlText w:val=""/>
+      <w:lvlJc w:val="left"/>
+      <w:pPr>
+        <w:tabs>
+          <w:tab w:val="num" w:pos="2880"/>
+        </w:tabs>
+        <w:ind w:left="2880" w:hanging="360"/>
+      </w:pPr>
+      <w:rPr>
+        <w:rFonts w:ascii="Wingdings" w:hAnsi="Wingdings" w:hint="default"/>
+        <w:sz w:val="20"/>
+      </w:rPr>
+    </w:lvl>
+    <w:lvl w:ilvl="4" w:tentative="1">
+      <w:start w:val="1"/>
+      <w:numFmt w:val="bullet"/>
+      <w:lvlText w:val=""/>
+      <w:lvlJc w:val="left"/>
+      <w:pPr>
+        <w:tabs>
+          <w:tab w:val="num" w:pos="3600"/>
+        </w:tabs>
+        <w:ind w:left="3600" w:hanging="360"/>
+      </w:pPr>
+      <w:rPr>
+        <w:rFonts w:ascii="Wingdings" w:hAnsi="Wingdings" w:hint="default"/>
+        <w:sz w:val="20"/>
+      </w:rPr>
+    </w:lvl>
+    <w:lvl w:ilvl="5" w:tentative="1">
+      <w:start w:val="1"/>
+      <w:numFmt w:val="bullet"/>
+      <w:lvlText w:val=""/>
+      <w:lvlJc w:val="left"/>
+      <w:pPr>
+        <w:tabs>
+          <w:tab w:val="num" w:pos="4320"/>
+        </w:tabs>
+        <w:ind w:left="4320" w:hanging="360"/>
+      </w:pPr>
+      <w:rPr>
+        <w:rFonts w:ascii="Wingdings" w:hAnsi="Wingdings" w:hint="default"/>
+        <w:sz w:val="20"/>
+      </w:rPr>
+    </w:lvl>
+    <w:lvl w:ilvl="6" w:tentative="1">
+      <w:start w:val="1"/>
+      <w:numFmt w:val="bullet"/>
+      <w:lvlText w:val=""/>
+      <w:lvlJc w:val="left"/>
+      <w:pPr>
+        <w:tabs>
+          <w:tab w:val="num" w:pos="5040"/>
+        </w:tabs>
+        <w:ind w:left="5040" w:hanging="360"/>
+      </w:pPr>
+      <w:rPr>
+        <w:rFonts w:ascii="Wingdings" w:hAnsi="Wingdings" w:hint="default"/>
+        <w:sz w:val="20"/>
+      </w:rPr>
+    </w:lvl>
+    <w:lvl w:ilvl="7" w:tentative="1">
+      <w:start w:val="1"/>
+      <w:numFmt w:val="bullet"/>
+      <w:lvlText w:val=""/>
+      <w:lvlJc w:val="left"/>
+      <w:pPr>
+        <w:tabs>
+          <w:tab w:val="num" w:pos="5760"/>
+        </w:tabs>
+        <w:ind w:left="5760" w:hanging="360"/>
+      </w:pPr>
+      <w:rPr>
+        <w:rFonts w:ascii="Wingdings" w:hAnsi="Wingdings" w:hint="default"/>
+        <w:sz w:val="20"/>
+      </w:rPr>
+    </w:lvl>
+    <w:lvl w:ilvl="8" w:tentative="1">
+      <w:start w:val="1"/>
+      <w:numFmt w:val="bullet"/>
+      <w:lvlText w:val=""/>
+      <w:lvlJc w:val="left"/>
+      <w:pPr>
+        <w:tabs>
+          <w:tab w:val="num" w:pos="6480"/>
+        </w:tabs>
+        <w:ind w:left="6480" w:hanging="360"/>
+      </w:pPr>
+      <w:rPr>
+        <w:rFonts w:ascii="Wingdings" w:hAnsi="Wingdings" w:hint="default"/>
+        <w:sz w:val="20"/>
+      </w:rPr>
+    </w:lvl>
+  </w:abstractNum>
+  <w:abstractNum w:abstractNumId="31" w15:restartNumberingAfterBreak="0">
     <w:nsid w:val="7EF266DB"/>
     <w:multiLevelType w:val="multilevel"/>
     <w:tmpl w:val="6494E94A"/>
@@ -12224,25 +14671,25 @@
     <w:abstractNumId w:val="4"/>
   </w:num>
   <w:num w:numId="5" w16cid:durableId="1581140456">
-    <w:abstractNumId w:val="21"/>
+    <w:abstractNumId w:val="28"/>
   </w:num>
   <w:num w:numId="6" w16cid:durableId="50738630">
     <w:abstractNumId w:val="2"/>
   </w:num>
   <w:num w:numId="7" w16cid:durableId="1919052628">
-    <w:abstractNumId w:val="11"/>
+    <w:abstractNumId w:val="12"/>
   </w:num>
   <w:num w:numId="8" w16cid:durableId="1123890013">
-    <w:abstractNumId w:val="12"/>
+    <w:abstractNumId w:val="15"/>
   </w:num>
   <w:num w:numId="9" w16cid:durableId="574558681">
-    <w:abstractNumId w:val="14"/>
+    <w:abstractNumId w:val="18"/>
   </w:num>
   <w:num w:numId="10" w16cid:durableId="1817070329">
-    <w:abstractNumId w:val="18"/>
+    <w:abstractNumId w:val="24"/>
   </w:num>
   <w:num w:numId="11" w16cid:durableId="953100046">
-    <w:abstractNumId w:val="23"/>
+    <w:abstractNumId w:val="31"/>
   </w:num>
   <w:num w:numId="12" w16cid:durableId="619649262">
     <w:abstractNumId w:val="3"/>
@@ -12257,37 +14704,61 @@
     <w:abstractNumId w:val="7"/>
   </w:num>
   <w:num w:numId="16" w16cid:durableId="1044217281">
-    <w:abstractNumId w:val="17"/>
+    <w:abstractNumId w:val="23"/>
   </w:num>
   <w:num w:numId="17" w16cid:durableId="293174779">
-    <w:abstractNumId w:val="9"/>
+    <w:abstractNumId w:val="10"/>
   </w:num>
   <w:num w:numId="18" w16cid:durableId="301617563">
-    <w:abstractNumId w:val="15"/>
+    <w:abstractNumId w:val="20"/>
   </w:num>
   <w:num w:numId="19" w16cid:durableId="1545293379">
     <w:abstractNumId w:val="6"/>
   </w:num>
   <w:num w:numId="20" w16cid:durableId="1859271353">
+    <w:abstractNumId w:val="9"/>
+  </w:num>
+  <w:num w:numId="21" w16cid:durableId="1472408677">
+    <w:abstractNumId w:val="29"/>
+  </w:num>
+  <w:num w:numId="22" w16cid:durableId="155389546">
+    <w:abstractNumId w:val="25"/>
+  </w:num>
+  <w:num w:numId="23" w16cid:durableId="825054601">
+    <w:abstractNumId w:val="11"/>
+  </w:num>
+  <w:num w:numId="24" w16cid:durableId="62872143">
+    <w:abstractNumId w:val="27"/>
+  </w:num>
+  <w:num w:numId="25" w16cid:durableId="241525861">
+    <w:abstractNumId w:val="22"/>
+  </w:num>
+  <w:num w:numId="26" w16cid:durableId="2010908043">
+    <w:abstractNumId w:val="17"/>
+  </w:num>
+  <w:num w:numId="27" w16cid:durableId="1793209525">
+    <w:abstractNumId w:val="14"/>
+  </w:num>
+  <w:num w:numId="28" w16cid:durableId="895821488">
+    <w:abstractNumId w:val="21"/>
+  </w:num>
+  <w:num w:numId="29" w16cid:durableId="1010182206">
+    <w:abstractNumId w:val="26"/>
+  </w:num>
+  <w:num w:numId="30" w16cid:durableId="1949196045">
+    <w:abstractNumId w:val="30"/>
+  </w:num>
+  <w:num w:numId="31" w16cid:durableId="997882265">
+    <w:abstractNumId w:val="13"/>
+  </w:num>
+  <w:num w:numId="32" w16cid:durableId="572618090">
+    <w:abstractNumId w:val="16"/>
+  </w:num>
+  <w:num w:numId="33" w16cid:durableId="63528596">
     <w:abstractNumId w:val="8"/>
   </w:num>
-  <w:num w:numId="21" w16cid:durableId="1472408677">
-    <w:abstractNumId w:val="22"/>
-  </w:num>
-  <w:num w:numId="22" w16cid:durableId="155389546">
+  <w:num w:numId="34" w16cid:durableId="75632305">
     <w:abstractNumId w:val="19"/>
-  </w:num>
-  <w:num w:numId="23" w16cid:durableId="825054601">
-    <w:abstractNumId w:val="10"/>
-  </w:num>
-  <w:num w:numId="24" w16cid:durableId="62872143">
-    <w:abstractNumId w:val="20"/>
-  </w:num>
-  <w:num w:numId="25" w16cid:durableId="241525861">
-    <w:abstractNumId w:val="16"/>
-  </w:num>
-  <w:num w:numId="26" w16cid:durableId="2010908043">
-    <w:abstractNumId w:val="13"/>
   </w:num>
   <w:numIdMacAtCleanup w:val="26"/>
 </w:numbering>
@@ -12765,6 +15236,7 @@
   <w:style w:type="character" w:default="1" w:styleId="DefaultParagraphFont">
     <w:name w:val="Default Paragraph Font"/>
     <w:uiPriority w:val="1"/>
+    <w:semiHidden/>
     <w:unhideWhenUsed/>
   </w:style>
   <w:style w:type="table" w:default="1" w:styleId="TableNormal">
@@ -13796,6 +16268,11 @@
     <w:rsid w:val="00113A60"/>
     <w:rsid w:val="00195F48"/>
     <w:rsid w:val="003F3541"/>
+    <w:rsid w:val="009577A5"/>
+    <w:rsid w:val="009B5C7C"/>
+    <w:rsid w:val="00A552FA"/>
+    <w:rsid w:val="00B36F8C"/>
+    <w:rsid w:val="00BF3A12"/>
   </w:rsids>
   <m:mathPr>
     <m:mathFont m:val="Cambria Math"/>

</xml_diff>